<commit_message>
paper things almost done  16/6/3
</commit_message>
<xml_diff>
--- a/论文等/论文/赵旭旭基于html5的教学课件设计与开发0.docx
+++ b/论文等/论文/赵旭旭基于html5的教学课件设计与开发0.docx
@@ -629,7 +629,6 @@
         </w:rPr>
         <w:t xml:space="preserve"> </w:t>
       </w:r>
-      <w:proofErr w:type="gramStart"/>
       <w:r>
         <w:rPr>
           <w:rFonts w:hint="eastAsia"/>
@@ -643,7 +642,6 @@
         </w:rPr>
         <w:t>ore friendly</w:t>
       </w:r>
-      <w:proofErr w:type="gramEnd"/>
       <w:r>
         <w:rPr>
           <w:sz w:val="24"/>
@@ -735,22 +733,7 @@
           <w:b/>
           <w:sz w:val="24"/>
         </w:rPr>
-        <w:t>Key</w:t>
-      </w:r>
-      <w:r>
-        <w:rPr>
-          <w:rFonts w:hint="eastAsia"/>
-          <w:b/>
-          <w:sz w:val="24"/>
-        </w:rPr>
-        <w:t xml:space="preserve"> </w:t>
-      </w:r>
-      <w:r>
-        <w:rPr>
-          <w:b/>
-          <w:sz w:val="24"/>
-        </w:rPr>
-        <w:t>words</w:t>
+        <w:t>Keywords</w:t>
       </w:r>
       <w:r>
         <w:rPr>
@@ -2947,39 +2930,7 @@
           <w:rFonts w:hint="eastAsia"/>
           <w:sz w:val="24"/>
         </w:rPr>
-        <w:t>搜索引擎、</w:t>
-      </w:r>
-      <w:proofErr w:type="gramStart"/>
-      <w:r>
-        <w:rPr>
-          <w:rFonts w:hint="eastAsia"/>
-          <w:sz w:val="24"/>
-        </w:rPr>
-        <w:t>技术博客等</w:t>
-      </w:r>
-      <w:proofErr w:type="gramEnd"/>
-      <w:r>
-        <w:rPr>
-          <w:rFonts w:hint="eastAsia"/>
-          <w:sz w:val="24"/>
-        </w:rPr>
-        <w:t>相对泛型的、要求学习者更主动获取知识的学习方式。互联网让学习更加方便、</w:t>
-      </w:r>
-      <w:proofErr w:type="gramStart"/>
-      <w:r>
-        <w:rPr>
-          <w:rFonts w:hint="eastAsia"/>
-          <w:sz w:val="24"/>
-        </w:rPr>
-        <w:t>让可选择</w:t>
-      </w:r>
-      <w:proofErr w:type="gramEnd"/>
-      <w:r>
-        <w:rPr>
-          <w:rFonts w:hint="eastAsia"/>
-          <w:sz w:val="24"/>
-        </w:rPr>
-        <w:t>的学习内容有了极大拓展，给教育事业带</w:t>
+        <w:t>搜索引擎、技术博客等相对泛型的、要求学习者更主动获取知识的学习方式。互联网让学习更加方便、让可选择的学习内容有了极大拓展，给教育事业带</w:t>
       </w:r>
       <w:r>
         <w:rPr>
@@ -4042,23 +3993,7 @@
           <w:rFonts w:ascii="宋体" w:hAnsi="宋体" w:hint="eastAsia"/>
           <w:sz w:val="24"/>
         </w:rPr>
-        <w:t>引入了一些新的属性，</w:t>
-      </w:r>
-      <w:proofErr w:type="gramStart"/>
-      <w:r>
-        <w:rPr>
-          <w:rFonts w:ascii="宋体" w:hAnsi="宋体" w:hint="eastAsia"/>
-          <w:sz w:val="24"/>
-        </w:rPr>
-        <w:t>移除了</w:t>
-      </w:r>
-      <w:proofErr w:type="gramEnd"/>
-      <w:r>
-        <w:rPr>
-          <w:rFonts w:ascii="宋体" w:hAnsi="宋体" w:hint="eastAsia"/>
-          <w:sz w:val="24"/>
-        </w:rPr>
-        <w:t>一些标签和属性，重新定义或者标准化了一些标签，如：&lt;</w:t>
+        <w:t>引入了一些新的属性，移除了一些标签和属性，重新定义或者标准化了一些标签，如：&lt;</w:t>
       </w:r>
       <w:r>
         <w:rPr>
@@ -4621,23 +4556,7 @@
           <w:rFonts w:ascii="宋体" w:hAnsi="宋体" w:hint="eastAsia"/>
           <w:sz w:val="24"/>
         </w:rPr>
-        <w:t>通常以单个或若干个文件为软件载体，需要借助光盘、</w:t>
-      </w:r>
-      <w:proofErr w:type="gramStart"/>
-      <w:r>
-        <w:rPr>
-          <w:rFonts w:ascii="宋体" w:hAnsi="宋体" w:hint="eastAsia"/>
-          <w:sz w:val="24"/>
-        </w:rPr>
-        <w:t>优盘等</w:t>
-      </w:r>
-      <w:proofErr w:type="gramEnd"/>
-      <w:r>
-        <w:rPr>
-          <w:rFonts w:ascii="宋体" w:hAnsi="宋体" w:hint="eastAsia"/>
-          <w:sz w:val="24"/>
-        </w:rPr>
-        <w:t>物理依托，或者需要学习者从网络上下载课件文件。学习者使用课件进行学习时仍然需要前期准备。</w:t>
+        <w:t>通常以单个或若干个文件为软件载体，需要借助光盘、优盘等物理依托，或者需要学习者从网络上下载课件文件。学习者使用课件进行学习时仍然需要前期准备。</w:t>
       </w:r>
       <w:r>
         <w:rPr>
@@ -4710,23 +4629,7 @@
           <w:rFonts w:ascii="宋体" w:hAnsi="宋体" w:hint="eastAsia"/>
           <w:sz w:val="24"/>
         </w:rPr>
-        <w:t>对</w:t>
-      </w:r>
-      <w:proofErr w:type="gramStart"/>
-      <w:r>
-        <w:rPr>
-          <w:rFonts w:ascii="宋体" w:hAnsi="宋体" w:hint="eastAsia"/>
-          <w:sz w:val="24"/>
-        </w:rPr>
-        <w:t>富媒体</w:t>
-      </w:r>
-      <w:proofErr w:type="gramEnd"/>
-      <w:r>
-        <w:rPr>
-          <w:rFonts w:ascii="宋体" w:hAnsi="宋体" w:hint="eastAsia"/>
-          <w:sz w:val="24"/>
-        </w:rPr>
-        <w:t>的良好支持则让我们可以把课件搬到网络页面上。</w:t>
+        <w:t>对富媒体的良好支持则让我们可以把课件搬到网络页面上。</w:t>
       </w:r>
     </w:p>
     <w:p>
@@ -4905,23 +4808,7 @@
           <w:rFonts w:ascii="宋体" w:hAnsi="宋体" w:hint="eastAsia"/>
           <w:sz w:val="24"/>
         </w:rPr>
-        <w:t>课件将更加酷</w:t>
-      </w:r>
-      <w:proofErr w:type="gramStart"/>
-      <w:r>
-        <w:rPr>
-          <w:rFonts w:ascii="宋体" w:hAnsi="宋体" w:hint="eastAsia"/>
-          <w:sz w:val="24"/>
-        </w:rPr>
-        <w:t>炫</w:t>
-      </w:r>
-      <w:proofErr w:type="gramEnd"/>
-      <w:r>
-        <w:rPr>
-          <w:rFonts w:ascii="宋体" w:hAnsi="宋体" w:hint="eastAsia"/>
-          <w:sz w:val="24"/>
-        </w:rPr>
-        <w:t>、更加对学习者友好、交互性强。</w:t>
+        <w:t>课件将更加酷炫、更加对学习者友好、交互性强。</w:t>
       </w:r>
     </w:p>
     <w:p>
@@ -5238,32 +5125,44 @@
           <w:color w:val="000000"/>
           <w:sz w:val="24"/>
         </w:rPr>
-        <w:t>应用到教学中制作教学课件的研究和实践还相对较少。在</w:t>
-      </w:r>
-      <w:proofErr w:type="gramStart"/>
+        <w:t>应用到教学中制作教学课件的研究和实践还相对较少。在谷歌学术搜索栏中输入“</w:t>
+      </w:r>
+      <w:r>
+        <w:rPr>
+          <w:rFonts w:hint="eastAsia"/>
+          <w:sz w:val="24"/>
+        </w:rPr>
+        <w:t>html5 based courseware</w:t>
+      </w:r>
       <w:r>
         <w:rPr>
           <w:rFonts w:ascii="宋体" w:hAnsi="宋体" w:hint="eastAsia"/>
           <w:color w:val="000000"/>
           <w:sz w:val="24"/>
         </w:rPr>
-        <w:t>谷歌学术</w:t>
-      </w:r>
-      <w:proofErr w:type="gramEnd"/>
+        <w:t>”，仅找到</w:t>
+      </w:r>
+      <w:r>
+        <w:rPr>
+          <w:rFonts w:hint="eastAsia"/>
+          <w:sz w:val="24"/>
+        </w:rPr>
+        <w:t>1130</w:t>
+      </w:r>
       <w:r>
         <w:rPr>
           <w:rFonts w:ascii="宋体" w:hAnsi="宋体" w:hint="eastAsia"/>
           <w:color w:val="000000"/>
           <w:sz w:val="24"/>
         </w:rPr>
-        <w:t>搜索栏中输入“</w:t>
-      </w:r>
-      <w:r>
-        <w:rPr>
-          <w:rFonts w:hint="eastAsia"/>
-          <w:sz w:val="24"/>
-        </w:rPr>
-        <w:t>html5 based courseware</w:t>
+        <w:t>条结果。可见国外对应用</w:t>
+      </w:r>
+      <w:r>
+        <w:rPr>
+          <w:rFonts w:hint="eastAsia"/>
+          <w:sz w:val="24"/>
+        </w:rPr>
+        <w:t>HTML5</w:t>
       </w:r>
       <w:r>
         <w:rPr>
@@ -5271,22 +5170,26 @@
           <w:color w:val="000000"/>
           <w:sz w:val="24"/>
         </w:rPr>
-        <w:t>”，仅找到</w:t>
-      </w:r>
-      <w:r>
-        <w:rPr>
-          <w:rFonts w:hint="eastAsia"/>
-          <w:sz w:val="24"/>
-        </w:rPr>
-        <w:t>1130</w:t>
-      </w:r>
+        <w:t>到教学中这一课题的研究仍处于起步阶段。</w:t>
+      </w:r>
+    </w:p>
+    <w:p>
+      <w:pPr>
+        <w:spacing w:line="288" w:lineRule="auto"/>
+        <w:ind w:firstLineChars="200" w:firstLine="480"/>
+        <w:rPr>
+          <w:rFonts w:ascii="宋体" w:hAnsi="宋体"/>
+          <w:color w:val="000000"/>
+          <w:sz w:val="24"/>
+        </w:rPr>
+      </w:pPr>
       <w:r>
         <w:rPr>
           <w:rFonts w:ascii="宋体" w:hAnsi="宋体" w:hint="eastAsia"/>
           <w:color w:val="000000"/>
           <w:sz w:val="24"/>
         </w:rPr>
-        <w:t>条结果。可见国外对应用</w:t>
+        <w:t>一部分论文研究了利用</w:t>
       </w:r>
       <w:r>
         <w:rPr>
@@ -5301,7 +5204,61 @@
           <w:color w:val="000000"/>
           <w:sz w:val="24"/>
         </w:rPr>
-        <w:t>到教学中这一课题的研究仍处于起步阶段。</w:t>
+        <w:t>展示教学知识点；另一部分则研究了利用互联网和</w:t>
+      </w:r>
+      <w:r>
+        <w:rPr>
+          <w:rFonts w:hint="eastAsia"/>
+          <w:sz w:val="24"/>
+        </w:rPr>
+        <w:t>HTML5</w:t>
+      </w:r>
+      <w:r>
+        <w:rPr>
+          <w:rFonts w:ascii="宋体" w:hAnsi="宋体" w:hint="eastAsia"/>
+          <w:color w:val="000000"/>
+          <w:sz w:val="24"/>
+        </w:rPr>
+        <w:t>构建学习平台；还有的论文则研究了利用</w:t>
+      </w:r>
+      <w:r>
+        <w:rPr>
+          <w:rFonts w:hint="eastAsia"/>
+          <w:sz w:val="24"/>
+        </w:rPr>
+        <w:t>HTML5</w:t>
+      </w:r>
+      <w:r>
+        <w:rPr>
+          <w:rFonts w:ascii="宋体" w:hAnsi="宋体" w:hint="eastAsia"/>
+          <w:color w:val="000000"/>
+          <w:sz w:val="24"/>
+        </w:rPr>
+        <w:t>制作教学工具，</w:t>
+      </w:r>
+      <w:r>
+        <w:rPr>
+          <w:rFonts w:ascii="宋体" w:hAnsi="宋体" w:hint="eastAsia"/>
+          <w:color w:val="000000"/>
+          <w:sz w:val="24"/>
+        </w:rPr>
+        <w:lastRenderedPageBreak/>
+        <w:t>教师可以使用工具制作知识点结构图、教学用图标等。鲜有单纯利用</w:t>
+      </w:r>
+      <w:r>
+        <w:rPr>
+          <w:rFonts w:hint="eastAsia"/>
+          <w:sz w:val="24"/>
+        </w:rPr>
+        <w:t>HTML5</w:t>
+      </w:r>
+      <w:r>
+        <w:rPr>
+          <w:rFonts w:ascii="宋体" w:hAnsi="宋体" w:hint="eastAsia"/>
+          <w:color w:val="000000"/>
+          <w:sz w:val="24"/>
+        </w:rPr>
+        <w:t>页面制作单一知识点的课件研究。</w:t>
       </w:r>
     </w:p>
     <w:p>
@@ -5320,105 +5277,7 @@
           <w:color w:val="000000"/>
           <w:sz w:val="24"/>
         </w:rPr>
-        <w:t>一部分论文研究了利用</w:t>
-      </w:r>
-      <w:r>
-        <w:rPr>
-          <w:rFonts w:hint="eastAsia"/>
-          <w:sz w:val="24"/>
-        </w:rPr>
-        <w:t>HTML5</w:t>
-      </w:r>
-      <w:r>
-        <w:rPr>
-          <w:rFonts w:ascii="宋体" w:hAnsi="宋体" w:hint="eastAsia"/>
-          <w:color w:val="000000"/>
-          <w:sz w:val="24"/>
-        </w:rPr>
-        <w:t>展示教学知识点；另一部分则研究了利用互联网和</w:t>
-      </w:r>
-      <w:r>
-        <w:rPr>
-          <w:rFonts w:hint="eastAsia"/>
-          <w:sz w:val="24"/>
-        </w:rPr>
-        <w:t>HTML5</w:t>
-      </w:r>
-      <w:r>
-        <w:rPr>
-          <w:rFonts w:ascii="宋体" w:hAnsi="宋体" w:hint="eastAsia"/>
-          <w:color w:val="000000"/>
-          <w:sz w:val="24"/>
-        </w:rPr>
-        <w:t>构建学习平台；还有的论文则研究了利用</w:t>
-      </w:r>
-      <w:r>
-        <w:rPr>
-          <w:rFonts w:hint="eastAsia"/>
-          <w:sz w:val="24"/>
-        </w:rPr>
-        <w:t>HTML5</w:t>
-      </w:r>
-      <w:r>
-        <w:rPr>
-          <w:rFonts w:ascii="宋体" w:hAnsi="宋体" w:hint="eastAsia"/>
-          <w:color w:val="000000"/>
-          <w:sz w:val="24"/>
-        </w:rPr>
-        <w:t>制作教学工具，</w:t>
-      </w:r>
-      <w:r>
-        <w:rPr>
-          <w:rFonts w:ascii="宋体" w:hAnsi="宋体" w:hint="eastAsia"/>
-          <w:color w:val="000000"/>
-          <w:sz w:val="24"/>
-        </w:rPr>
-        <w:lastRenderedPageBreak/>
-        <w:t>教师可以使用工具制作知识点结构图、教学用图标等。鲜有单纯利用</w:t>
-      </w:r>
-      <w:r>
-        <w:rPr>
-          <w:rFonts w:hint="eastAsia"/>
-          <w:sz w:val="24"/>
-        </w:rPr>
-        <w:t>HTML5</w:t>
-      </w:r>
-      <w:r>
-        <w:rPr>
-          <w:rFonts w:ascii="宋体" w:hAnsi="宋体" w:hint="eastAsia"/>
-          <w:color w:val="000000"/>
-          <w:sz w:val="24"/>
-        </w:rPr>
-        <w:t>页面制作单一知识点的课件研究。</w:t>
-      </w:r>
-    </w:p>
-    <w:p>
-      <w:pPr>
-        <w:spacing w:line="288" w:lineRule="auto"/>
-        <w:ind w:firstLineChars="200" w:firstLine="480"/>
-        <w:rPr>
-          <w:rFonts w:ascii="宋体" w:hAnsi="宋体"/>
-          <w:color w:val="000000"/>
-          <w:sz w:val="24"/>
-        </w:rPr>
-      </w:pPr>
-      <w:proofErr w:type="gramStart"/>
-      <w:r>
-        <w:rPr>
-          <w:rFonts w:ascii="宋体" w:hAnsi="宋体" w:hint="eastAsia"/>
-          <w:color w:val="000000"/>
-          <w:sz w:val="24"/>
-        </w:rPr>
-        <w:t>在谷歌搜索</w:t>
-      </w:r>
-      <w:proofErr w:type="gramEnd"/>
-      <w:r>
-        <w:rPr>
-          <w:rFonts w:ascii="宋体" w:hAnsi="宋体" w:hint="eastAsia"/>
-          <w:color w:val="000000"/>
-          <w:sz w:val="24"/>
-        </w:rPr>
-        <w:t>栏中输入“</w:t>
+        <w:t>在谷歌搜索栏中输入“</w:t>
       </w:r>
       <w:r>
         <w:rPr>
@@ -6702,23 +6561,7 @@
           <w:rFonts w:hint="eastAsia"/>
           <w:sz w:val="24"/>
         </w:rPr>
-        <w:t>建构主义并不是一种教育法则，它只是对学习是怎样发生的</w:t>
-      </w:r>
-      <w:proofErr w:type="gramStart"/>
-      <w:r>
-        <w:rPr>
-          <w:rFonts w:hint="eastAsia"/>
-          <w:sz w:val="24"/>
-        </w:rPr>
-        <w:t>的</w:t>
-      </w:r>
-      <w:proofErr w:type="gramEnd"/>
-      <w:r>
-        <w:rPr>
-          <w:rFonts w:hint="eastAsia"/>
-          <w:sz w:val="24"/>
-        </w:rPr>
-        <w:t>描述的理论。但是，建构主义经常和教学联系从而产生了“从做中学”（</w:t>
+        <w:t>建构主义并不是一种教育法则，它只是对学习是怎样发生的的描述的理论。但是，建构主义经常和教学联系从而产生了“从做中学”（</w:t>
       </w:r>
       <w:r>
         <w:rPr>
@@ -6917,21 +6760,7 @@
         <w:rPr>
           <w:rFonts w:ascii="黑体" w:hint="eastAsia"/>
         </w:rPr>
-        <w:t>3.1.1 学习</w:t>
-      </w:r>
-      <w:proofErr w:type="gramStart"/>
-      <w:r>
-        <w:rPr>
-          <w:rFonts w:ascii="黑体" w:hint="eastAsia"/>
-        </w:rPr>
-        <w:t>者特征</w:t>
-      </w:r>
-      <w:proofErr w:type="gramEnd"/>
-      <w:r>
-        <w:rPr>
-          <w:rFonts w:ascii="黑体" w:hint="eastAsia"/>
-        </w:rPr>
-        <w:t>分析</w:t>
+        <w:t>3.1.1 学习者特征分析</w:t>
       </w:r>
     </w:p>
     <w:p>
@@ -7011,21 +6840,12 @@
         </w:rPr>
         <w:t>n</w:t>
       </w:r>
-      <w:proofErr w:type="gramStart"/>
-      <w:r>
-        <w:rPr>
-          <w:rFonts w:hint="eastAsia"/>
-          <w:sz w:val="24"/>
-        </w:rPr>
-        <w:t>倍</w:t>
-      </w:r>
-      <w:proofErr w:type="gramEnd"/>
-      <w:r>
-        <w:rPr>
-          <w:rFonts w:hint="eastAsia"/>
-          <w:sz w:val="24"/>
-        </w:rPr>
-        <w:t>的末位数与</w:t>
+      <w:r>
+        <w:rPr>
+          <w:rFonts w:hint="eastAsia"/>
+          <w:sz w:val="24"/>
+        </w:rPr>
+        <w:t>倍的末位数与</w:t>
       </w:r>
       <w:r>
         <w:rPr>
@@ -7365,23 +7185,7 @@
           <w:rFonts w:hint="eastAsia"/>
           <w:sz w:val="24"/>
         </w:rPr>
-        <w:t>教学目标多从一下三方面</w:t>
-      </w:r>
-      <w:proofErr w:type="gramStart"/>
-      <w:r>
-        <w:rPr>
-          <w:rFonts w:hint="eastAsia"/>
-          <w:sz w:val="24"/>
-        </w:rPr>
-        <w:t>考量</w:t>
-      </w:r>
-      <w:proofErr w:type="gramEnd"/>
-      <w:r>
-        <w:rPr>
-          <w:rFonts w:hint="eastAsia"/>
-          <w:sz w:val="24"/>
-        </w:rPr>
-        <w:t>：</w:t>
+        <w:t>教学目标多从一下三方面考量：</w:t>
       </w:r>
     </w:p>
     <w:p>
@@ -7807,13 +7611,12 @@
           <w:sz w:val="24"/>
         </w:rPr>
       </w:pPr>
-      <w:bookmarkStart w:id="44" w:name="_GoBack"/>
       <w:r>
         <w:rPr>
           <w:noProof/>
         </w:rPr>
         <w:drawing>
-          <wp:inline distT="0" distB="0" distL="0" distR="0" wp14:anchorId="060C3136" wp14:editId="56714309">
+          <wp:inline distT="0" distB="0" distL="0" distR="0" wp14:anchorId="7F67F490" wp14:editId="521E2495">
             <wp:extent cx="2628572" cy="5819048"/>
             <wp:effectExtent l="0" t="0" r="635" b="0"/>
             <wp:docPr id="32" name="图片 32"/>
@@ -7848,7 +7651,6 @@
           </wp:inline>
         </w:drawing>
       </w:r>
-      <w:bookmarkEnd w:id="44"/>
     </w:p>
     <w:p>
       <w:pPr>
@@ -7979,7 +7781,7 @@
           <w:szCs w:val="30"/>
         </w:rPr>
       </w:pPr>
-      <w:bookmarkStart w:id="45" w:name="_Toc450985978"/>
+      <w:bookmarkStart w:id="44" w:name="_Toc450985978"/>
       <w:r>
         <w:rPr>
           <w:rFonts w:ascii="黑体" w:eastAsia="黑体" w:hint="eastAsia"/>
@@ -7988,7 +7790,7 @@
         </w:rPr>
         <w:t>3.2 游标卡尺的精度选择及相关设计</w:t>
       </w:r>
-      <w:bookmarkEnd w:id="45"/>
+      <w:bookmarkEnd w:id="44"/>
     </w:p>
     <w:p>
       <w:pPr>
@@ -8498,7 +8300,7 @@
           <w:szCs w:val="30"/>
         </w:rPr>
       </w:pPr>
-      <w:bookmarkStart w:id="46" w:name="_Toc450985979"/>
+      <w:bookmarkStart w:id="45" w:name="_Toc450985979"/>
       <w:r>
         <w:rPr>
           <w:rFonts w:ascii="黑体" w:eastAsia="黑体" w:hint="eastAsia"/>
@@ -8507,7 +8309,7 @@
         </w:rPr>
         <w:t>3.3 课件的功能设计</w:t>
       </w:r>
-      <w:bookmarkEnd w:id="46"/>
+      <w:bookmarkEnd w:id="45"/>
     </w:p>
     <w:p>
       <w:pPr>
@@ -8536,10 +8338,16 @@
       </w:r>
       <w:r>
         <w:rPr>
-          <w:rFonts w:hint="eastAsia"/>
-          <w:sz w:val="24"/>
-        </w:rPr>
-        <w:t>、讲解游标卡尺知识点；</w:t>
+          <w:sz w:val="24"/>
+        </w:rPr>
+        <w:t>．</w:t>
+      </w:r>
+      <w:r>
+        <w:rPr>
+          <w:rFonts w:hint="eastAsia"/>
+          <w:sz w:val="24"/>
+        </w:rPr>
+        <w:t>讲解游标卡尺知识点；</w:t>
       </w:r>
       <w:r>
         <w:rPr>
@@ -8550,10 +8358,16 @@
       </w:r>
       <w:r>
         <w:rPr>
-          <w:rFonts w:hint="eastAsia"/>
-          <w:sz w:val="24"/>
-        </w:rPr>
-        <w:t>、让学习者练习游标卡尺读数及使用。</w:t>
+          <w:sz w:val="24"/>
+        </w:rPr>
+        <w:t>．</w:t>
+      </w:r>
+      <w:r>
+        <w:rPr>
+          <w:rFonts w:hint="eastAsia"/>
+          <w:sz w:val="24"/>
+        </w:rPr>
+        <w:t>让学习者练习游标卡尺读数及使用。</w:t>
       </w:r>
     </w:p>
     <w:p>
@@ -8572,23 +8386,7 @@
           <w:rFonts w:hint="eastAsia"/>
           <w:sz w:val="24"/>
         </w:rPr>
-        <w:t>页面的主要部分是一个游标卡尺，学习者可以在这里拖动游标卡尺练习读数。页面右下角有三个零件，学习者可以把零件拖动到游标卡尺测量爪内练习测量。零件的尺寸大小只有在该零件正在被测量时，才可能被看见（测量时，鼠标指针悬停可见）。在游标卡尺的右上角有一个显示正确读数的小框。学习者可以</w:t>
-      </w:r>
-      <w:proofErr w:type="gramStart"/>
-      <w:r>
-        <w:rPr>
-          <w:rFonts w:hint="eastAsia"/>
-          <w:sz w:val="24"/>
-        </w:rPr>
-        <w:t>控制让结果</w:t>
-      </w:r>
-      <w:proofErr w:type="gramEnd"/>
-      <w:r>
-        <w:rPr>
-          <w:rFonts w:hint="eastAsia"/>
-          <w:sz w:val="24"/>
-        </w:rPr>
-        <w:t>一直显示或者只有当鼠标在结果框上悬停时才显示。由于游标卡尺的特殊性，页面中的游标卡尺副尺子上的哪条刻度线和主尺子上某条刻度线对齐不容易看清。页面中添加一个可以随意拖动的放大镜，帮助学习者看清楚。具体结构如图</w:t>
+        <w:t>页面的主要部分是一个游标卡尺，学习者可以在这里拖动游标卡尺练习读数。页面右下角有三个零件，学习者可以把零件拖动到游标卡尺测量爪内练习测量。零件的尺寸大小只有在该零件正在被测量时，才可能被看见（测量时，鼠标指针悬停可见）。在游标卡尺的右上角有一个显示正确读数的小框。学习者可以控制让结果一直显示或者只有当鼠标在结果框上悬停时才显示。由于游标卡尺的特殊性，页面中的游标卡尺副尺子上的哪条刻度线和主尺子上某条刻度线对齐不容易看清。页面中添加一个可以随意拖动的放大镜，帮助学习者看清楚。具体结构如图</w:t>
       </w:r>
       <w:r>
         <w:rPr>
@@ -8620,18 +8418,6 @@
         <w:spacing w:line="288" w:lineRule="auto"/>
         <w:jc w:val="center"/>
         <w:rPr>
-          <w:noProof/>
-        </w:rPr>
-      </w:pPr>
-    </w:p>
-    <w:p>
-      <w:pPr>
-        <w:tabs>
-          <w:tab w:val="left" w:pos="855"/>
-        </w:tabs>
-        <w:spacing w:line="288" w:lineRule="auto"/>
-        <w:jc w:val="center"/>
-        <w:rPr>
           <w:sz w:val="24"/>
         </w:rPr>
       </w:pPr>
@@ -8641,7 +8427,7 @@
         </w:rPr>
         <w:lastRenderedPageBreak/>
         <w:drawing>
-          <wp:inline distT="0" distB="0" distL="0" distR="0" wp14:anchorId="4D28095C" wp14:editId="13FBDFF2">
+          <wp:inline distT="0" distB="0" distL="0" distR="0" wp14:anchorId="696E5419" wp14:editId="489D3978">
             <wp:extent cx="5267325" cy="2331499"/>
             <wp:effectExtent l="0" t="0" r="0" b="0"/>
             <wp:docPr id="5" name="图片 1"/>
@@ -8787,7 +8573,7 @@
           <w:noProof/>
         </w:rPr>
         <w:drawing>
-          <wp:inline distT="0" distB="0" distL="0" distR="0" wp14:anchorId="40CB125E" wp14:editId="498C769E">
+          <wp:inline distT="0" distB="0" distL="0" distR="0" wp14:anchorId="52B28A22" wp14:editId="266A1684">
             <wp:extent cx="2550374" cy="2306040"/>
             <wp:effectExtent l="0" t="0" r="2540" b="0"/>
             <wp:docPr id="6" name="图片 1"/>
@@ -8894,23 +8680,7 @@
           <w:rFonts w:hint="eastAsia"/>
           <w:sz w:val="24"/>
         </w:rPr>
-        <w:t>在页面的右侧添加一个边栏，对游标卡尺的知识点进行讲解并对如何使用本课件进行必要的说明。学习者可以控制</w:t>
-      </w:r>
-      <w:proofErr w:type="gramStart"/>
-      <w:r>
-        <w:rPr>
-          <w:rFonts w:hint="eastAsia"/>
-          <w:sz w:val="24"/>
-        </w:rPr>
-        <w:t>这个边栏的</w:t>
-      </w:r>
-      <w:proofErr w:type="gramEnd"/>
-      <w:r>
-        <w:rPr>
-          <w:rFonts w:hint="eastAsia"/>
-          <w:sz w:val="24"/>
-        </w:rPr>
-        <w:t>显示和隐藏。具体结构如图</w:t>
+        <w:t>在页面的右侧添加一个边栏，对游标卡尺的知识点进行讲解并对如何使用本课件进行必要的说明。学习者可以控制这个边栏的显示和隐藏。具体结构如图</w:t>
       </w:r>
       <w:r>
         <w:rPr>
@@ -8940,14 +8710,16 @@
           <w:tab w:val="left" w:pos="855"/>
         </w:tabs>
         <w:spacing w:line="288" w:lineRule="auto"/>
-      </w:pPr>
+        <w:jc w:val="center"/>
+      </w:pPr>
+      <w:bookmarkStart w:id="46" w:name="_GoBack"/>
       <w:r>
         <w:rPr>
           <w:noProof/>
         </w:rPr>
         <w:lastRenderedPageBreak/>
         <w:drawing>
-          <wp:inline distT="0" distB="0" distL="0" distR="0" wp14:anchorId="2CAF5667" wp14:editId="5D928070">
+          <wp:inline distT="0" distB="0" distL="0" distR="0" wp14:anchorId="4EEE8977" wp14:editId="301C66F5">
             <wp:extent cx="5279390" cy="2587625"/>
             <wp:effectExtent l="0" t="0" r="0" b="3175"/>
             <wp:docPr id="7" name="图片 1"/>
@@ -8995,6 +8767,7 @@
           </wp:inline>
         </w:drawing>
       </w:r>
+      <w:bookmarkEnd w:id="46"/>
     </w:p>
     <w:p>
       <w:pPr>
@@ -9409,10 +9182,34 @@
         <w:t>地址为：</w:t>
       </w:r>
       <w:r>
-        <w:rPr>
+        <w:fldChar w:fldCharType="begin"/>
+      </w:r>
+      <w:r>
+        <w:instrText xml:space="preserve"> HYPERLINK "https://github.com/badeggg/vernier-caliper" </w:instrText>
+      </w:r>
+      <w:r>
+        <w:fldChar w:fldCharType="separate"/>
+      </w:r>
+      <w:r>
+        <w:rPr>
+          <w:rStyle w:val="a7"/>
           <w:sz w:val="24"/>
         </w:rPr>
         <w:t>https://github.com/badeggg/vernier-caliper</w:t>
+      </w:r>
+      <w:r>
+        <w:rPr>
+          <w:rStyle w:val="a7"/>
+          <w:sz w:val="24"/>
+        </w:rPr>
+        <w:fldChar w:fldCharType="end"/>
+      </w:r>
+      <w:r>
+        <w:rPr>
+          <w:rFonts w:hint="eastAsia"/>
+          <w:sz w:val="24"/>
+        </w:rPr>
+        <w:t>。</w:t>
       </w:r>
     </w:p>
     <w:p>
@@ -9645,7 +9442,7 @@
         </w:rPr>
         <w:lastRenderedPageBreak/>
         <w:drawing>
-          <wp:inline distT="0" distB="0" distL="0" distR="0" wp14:anchorId="58562C6A" wp14:editId="7CF2D5A4">
+          <wp:inline distT="0" distB="0" distL="0" distR="0" wp14:anchorId="4CA69ED8" wp14:editId="2F289624">
             <wp:extent cx="1682115" cy="3140075"/>
             <wp:effectExtent l="0" t="0" r="0" b="3175"/>
             <wp:docPr id="8" name="图片 1"/>
@@ -10151,21 +9948,6 @@
         <w:jc w:val="center"/>
         <w:rPr>
           <w:rFonts w:ascii="宋体" w:hAnsi="宋体"/>
-          <w:noProof/>
-          <w:sz w:val="24"/>
-        </w:rPr>
-      </w:pPr>
-    </w:p>
-    <w:p>
-      <w:pPr>
-        <w:tabs>
-          <w:tab w:val="left" w:pos="855"/>
-        </w:tabs>
-        <w:adjustRightInd w:val="0"/>
-        <w:spacing w:line="288" w:lineRule="auto"/>
-        <w:jc w:val="center"/>
-        <w:rPr>
-          <w:rFonts w:ascii="宋体" w:hAnsi="宋体"/>
           <w:sz w:val="24"/>
         </w:rPr>
       </w:pPr>
@@ -10177,7 +9959,7 @@
         </w:rPr>
         <w:lastRenderedPageBreak/>
         <w:drawing>
-          <wp:inline distT="0" distB="0" distL="0" distR="0" wp14:anchorId="0AFAED71" wp14:editId="5773BB13">
+          <wp:inline distT="0" distB="0" distL="0" distR="0" wp14:anchorId="4314BC78" wp14:editId="0D8F15D3">
             <wp:extent cx="4735713" cy="3045125"/>
             <wp:effectExtent l="0" t="0" r="8255" b="3175"/>
             <wp:docPr id="9" name="图片 9" descr="模块依赖关系"/>
@@ -11362,7 +11144,7 @@
           <w:noProof/>
         </w:rPr>
         <w:drawing>
-          <wp:inline distT="0" distB="0" distL="0" distR="0" wp14:anchorId="0DDCBC7F" wp14:editId="6837F986">
+          <wp:inline distT="0" distB="0" distL="0" distR="0" wp14:anchorId="4544E50B" wp14:editId="7F13A2F8">
             <wp:extent cx="1216025" cy="1216025"/>
             <wp:effectExtent l="0" t="0" r="0" b="3175"/>
             <wp:docPr id="10" name="图片 10" descr="icon_notepadpp"/>
@@ -11692,7 +11474,7 @@
           <w:noProof/>
         </w:rPr>
         <w:drawing>
-          <wp:inline distT="0" distB="0" distL="0" distR="0" wp14:anchorId="466C7C05" wp14:editId="4ADEACB3">
+          <wp:inline distT="0" distB="0" distL="0" distR="0" wp14:anchorId="2F600B57" wp14:editId="129FDD34">
             <wp:extent cx="5193030" cy="3027680"/>
             <wp:effectExtent l="0" t="0" r="7620" b="1270"/>
             <wp:docPr id="11" name="图片 1"/>
@@ -12030,7 +11812,7 @@
         </w:rPr>
         <w:lastRenderedPageBreak/>
         <w:drawing>
-          <wp:inline distT="0" distB="0" distL="0" distR="0" wp14:anchorId="5B94238C" wp14:editId="5D248780">
+          <wp:inline distT="0" distB="0" distL="0" distR="0" wp14:anchorId="19F5CA24" wp14:editId="05588E0A">
             <wp:extent cx="2096135" cy="1311275"/>
             <wp:effectExtent l="0" t="0" r="0" b="3175"/>
             <wp:docPr id="12" name="图片 12" descr="logo"/>
@@ -12208,7 +11990,7 @@
           <w:noProof/>
         </w:rPr>
         <w:drawing>
-          <wp:inline distT="0" distB="0" distL="0" distR="0" wp14:anchorId="5D6F2AF1" wp14:editId="0CCF398B">
+          <wp:inline distT="0" distB="0" distL="0" distR="0" wp14:anchorId="314DC9A2" wp14:editId="103D27F1">
             <wp:extent cx="3441700" cy="1682115"/>
             <wp:effectExtent l="0" t="0" r="6350" b="0"/>
             <wp:docPr id="13" name="图片 1"/>
@@ -12289,18 +12071,8 @@
           <w:color w:val="000000"/>
           <w:szCs w:val="21"/>
         </w:rPr>
-        <w:t>4 配置r.</w:t>
-      </w:r>
-      <w:proofErr w:type="gramStart"/>
-      <w:r>
-        <w:rPr>
-          <w:rFonts w:ascii="黑体" w:eastAsia="黑体" w:hAnsi="黑体" w:cs="黑体" w:hint="eastAsia"/>
-          <w:color w:val="000000"/>
-          <w:szCs w:val="21"/>
-        </w:rPr>
-        <w:t>js</w:t>
-      </w:r>
-      <w:proofErr w:type="gramEnd"/>
+        <w:t>4 配置r.js</w:t>
+      </w:r>
     </w:p>
     <w:p>
       <w:pPr>
@@ -12590,7 +12362,7 @@
           <w:noProof/>
         </w:rPr>
         <w:drawing>
-          <wp:inline distT="0" distB="0" distL="0" distR="0" wp14:anchorId="04DF42BF" wp14:editId="0410442D">
+          <wp:inline distT="0" distB="0" distL="0" distR="0" wp14:anchorId="15320519" wp14:editId="3AFA3A91">
             <wp:extent cx="1431925" cy="1483995"/>
             <wp:effectExtent l="0" t="0" r="0" b="1905"/>
             <wp:docPr id="14" name="图片 1"/>
@@ -13176,7 +12948,7 @@
           <w:noProof/>
         </w:rPr>
         <w:drawing>
-          <wp:inline distT="0" distB="0" distL="0" distR="0" wp14:anchorId="7F141AF5" wp14:editId="415B1414">
+          <wp:inline distT="0" distB="0" distL="0" distR="0" wp14:anchorId="2CA5A624" wp14:editId="69E38845">
             <wp:extent cx="2096135" cy="871220"/>
             <wp:effectExtent l="0" t="0" r="0" b="5080"/>
             <wp:docPr id="15" name="图片 15" descr="Git"/>
@@ -13250,7 +13022,7 @@
           <w:noProof/>
         </w:rPr>
         <w:drawing>
-          <wp:inline distT="0" distB="0" distL="0" distR="0" wp14:anchorId="5E1E0C78" wp14:editId="41D14331">
+          <wp:inline distT="0" distB="0" distL="0" distR="0" wp14:anchorId="58EFAD0F" wp14:editId="7DCF0B29">
             <wp:extent cx="1147445" cy="1043940"/>
             <wp:effectExtent l="0" t="0" r="0" b="3810"/>
             <wp:docPr id="16" name="图片 1"/>
@@ -13535,23 +13307,7 @@
           <w:rFonts w:hint="eastAsia"/>
           <w:sz w:val="24"/>
         </w:rPr>
-        <w:t>的钢笔工具按照底片勾勒出游标卡尺的轮廓。要求分别在不同图层中勾勒出主尺子、副尺子、副尺子内测量爪、深度杆的轮廓。分别在各个图层中对游标卡尺的各个部件</w:t>
-      </w:r>
-      <w:proofErr w:type="gramStart"/>
-      <w:r>
-        <w:rPr>
-          <w:rFonts w:hint="eastAsia"/>
-          <w:sz w:val="24"/>
-        </w:rPr>
-        <w:t>进行描边和</w:t>
-      </w:r>
-      <w:proofErr w:type="gramEnd"/>
-      <w:r>
-        <w:rPr>
-          <w:rFonts w:hint="eastAsia"/>
-          <w:sz w:val="24"/>
-        </w:rPr>
-        <w:t>色彩填充。</w:t>
+        <w:t>的钢笔工具按照底片勾勒出游标卡尺的轮廓。要求分别在不同图层中勾勒出主尺子、副尺子、副尺子内测量爪、深度杆的轮廓。分别在各个图层中对游标卡尺的各个部件进行描边和色彩填充。</w:t>
       </w:r>
     </w:p>
     <w:p>
@@ -13710,7 +13466,7 @@
         </w:rPr>
         <w:lastRenderedPageBreak/>
         <w:drawing>
-          <wp:inline distT="0" distB="0" distL="0" distR="0" wp14:anchorId="140B8259" wp14:editId="1894581E">
+          <wp:inline distT="0" distB="0" distL="0" distR="0" wp14:anchorId="0AEC279F" wp14:editId="20B8BEAE">
             <wp:extent cx="5305425" cy="1621790"/>
             <wp:effectExtent l="0" t="0" r="0" b="0"/>
             <wp:docPr id="17" name="图片 17" descr="main"/>
@@ -13810,7 +13566,7 @@
           <w:sz w:val="24"/>
         </w:rPr>
         <w:drawing>
-          <wp:inline distT="0" distB="0" distL="0" distR="0" wp14:anchorId="0E052AD4" wp14:editId="7748B5C5">
+          <wp:inline distT="0" distB="0" distL="0" distR="0" wp14:anchorId="6A77CA5D" wp14:editId="109B319F">
             <wp:extent cx="2352675" cy="1923881"/>
             <wp:effectExtent l="0" t="0" r="0" b="635"/>
             <wp:docPr id="18" name="图片 18" descr="vernier1"/>
@@ -13868,7 +13624,7 @@
           <w:sz w:val="24"/>
         </w:rPr>
         <w:drawing>
-          <wp:inline distT="0" distB="0" distL="0" distR="0" wp14:anchorId="3B722D98" wp14:editId="264BF0C5">
+          <wp:inline distT="0" distB="0" distL="0" distR="0" wp14:anchorId="2CCB6074" wp14:editId="114004C1">
             <wp:extent cx="2276475" cy="1676400"/>
             <wp:effectExtent l="0" t="0" r="0" b="0"/>
             <wp:docPr id="19" name="图片 19" descr="vernier2"/>
@@ -13985,18 +13741,8 @@
           <w:color w:val="000000"/>
           <w:szCs w:val="21"/>
         </w:rPr>
-        <w:t>10右外测量</w:t>
-      </w:r>
-      <w:proofErr w:type="gramStart"/>
-      <w:r>
-        <w:rPr>
-          <w:rFonts w:ascii="黑体" w:eastAsia="黑体" w:hAnsi="黑体" w:cs="黑体" w:hint="eastAsia"/>
-          <w:color w:val="000000"/>
-          <w:szCs w:val="21"/>
-        </w:rPr>
-        <w:t>爪</w:t>
-      </w:r>
-      <w:proofErr w:type="gramEnd"/>
+        <w:t>10右外测量爪</w:t>
+      </w:r>
     </w:p>
     <w:p>
       <w:pPr>
@@ -14014,7 +13760,7 @@
           <w:sz w:val="24"/>
         </w:rPr>
         <w:drawing>
-          <wp:inline distT="0" distB="0" distL="0" distR="0" wp14:anchorId="4A607328" wp14:editId="712EAB35">
+          <wp:inline distT="0" distB="0" distL="0" distR="0" wp14:anchorId="600325F2" wp14:editId="73D399D7">
             <wp:extent cx="5172075" cy="457200"/>
             <wp:effectExtent l="0" t="0" r="0" b="0"/>
             <wp:docPr id="20" name="图片 20" descr="deep"/>
@@ -14098,18 +13844,8 @@
           <w:color w:val="000000"/>
           <w:szCs w:val="21"/>
         </w:rPr>
-        <w:t>11深度</w:t>
-      </w:r>
-      <w:proofErr w:type="gramStart"/>
-      <w:r>
-        <w:rPr>
-          <w:rFonts w:ascii="黑体" w:eastAsia="黑体" w:hAnsi="黑体" w:cs="黑体" w:hint="eastAsia"/>
-          <w:color w:val="000000"/>
-          <w:szCs w:val="21"/>
-        </w:rPr>
-        <w:t>尺</w:t>
-      </w:r>
-      <w:proofErr w:type="gramEnd"/>
+        <w:t>11深度尺</w:t>
+      </w:r>
     </w:p>
     <w:p>
       <w:pPr>
@@ -14145,23 +13881,7 @@
           <w:rFonts w:hint="eastAsia"/>
           <w:sz w:val="24"/>
         </w:rPr>
-        <w:t>其</w:t>
-      </w:r>
-      <w:proofErr w:type="gramStart"/>
-      <w:r>
-        <w:rPr>
-          <w:rFonts w:hint="eastAsia"/>
-          <w:sz w:val="24"/>
-        </w:rPr>
-        <w:t>进行描边及</w:t>
-      </w:r>
-      <w:proofErr w:type="gramEnd"/>
-      <w:r>
-        <w:rPr>
-          <w:rFonts w:hint="eastAsia"/>
-          <w:sz w:val="24"/>
-        </w:rPr>
-        <w:t>色彩填充得到想要的零件图片。绘制完成的零件图片如图</w:t>
+        <w:t>其进行描边及色彩填充得到想要的零件图片。绘制完成的零件图片如图</w:t>
       </w:r>
       <w:r>
         <w:rPr>
@@ -14201,7 +13921,7 @@
           <w:sz w:val="24"/>
         </w:rPr>
         <w:drawing>
-          <wp:inline distT="0" distB="0" distL="0" distR="0" wp14:anchorId="266AFCC1" wp14:editId="716F2C30">
+          <wp:inline distT="0" distB="0" distL="0" distR="0" wp14:anchorId="17C1C0A6" wp14:editId="7F085739">
             <wp:extent cx="724535" cy="724535"/>
             <wp:effectExtent l="0" t="0" r="0" b="0"/>
             <wp:docPr id="21" name="图片 21" descr="To_measure_120"/>
@@ -14263,7 +13983,7 @@
           <w:sz w:val="24"/>
         </w:rPr>
         <w:drawing>
-          <wp:inline distT="0" distB="0" distL="0" distR="0" wp14:anchorId="50FF107E" wp14:editId="6428908E">
+          <wp:inline distT="0" distB="0" distL="0" distR="0" wp14:anchorId="7E072B60" wp14:editId="741803DF">
             <wp:extent cx="767715" cy="897255"/>
             <wp:effectExtent l="0" t="0" r="0" b="0"/>
             <wp:docPr id="22" name="图片 22" descr="To_measure_123"/>
@@ -14325,7 +14045,7 @@
           <w:sz w:val="24"/>
         </w:rPr>
         <w:drawing>
-          <wp:inline distT="0" distB="0" distL="0" distR="0" wp14:anchorId="033E8F2D" wp14:editId="120760EE">
+          <wp:inline distT="0" distB="0" distL="0" distR="0" wp14:anchorId="585987E8" wp14:editId="7DBFBFE5">
             <wp:extent cx="647065" cy="647065"/>
             <wp:effectExtent l="0" t="0" r="635" b="635"/>
             <wp:docPr id="23" name="图片 23" descr="To_measure_112"/>
@@ -14611,7 +14331,7 @@
           <w:noProof/>
         </w:rPr>
         <w:drawing>
-          <wp:inline distT="0" distB="0" distL="0" distR="0" wp14:anchorId="401E4B0D" wp14:editId="6532123A">
+          <wp:inline distT="0" distB="0" distL="0" distR="0" wp14:anchorId="4031B49E" wp14:editId="4DEAF7FA">
             <wp:extent cx="5386337" cy="1685925"/>
             <wp:effectExtent l="0" t="0" r="5080" b="0"/>
             <wp:docPr id="24" name="图片 1"/>
@@ -14761,23 +14481,7 @@
           <w:rFonts w:hint="eastAsia"/>
           <w:sz w:val="24"/>
         </w:rPr>
-        <w:t>放大镜用来帮助学习者看清楚游标卡尺的刻度线，尤其是在测量过程中帮助</w:t>
-      </w:r>
-      <w:proofErr w:type="gramStart"/>
-      <w:r>
-        <w:rPr>
-          <w:rFonts w:hint="eastAsia"/>
-          <w:sz w:val="24"/>
-        </w:rPr>
-        <w:t>看清副尺子</w:t>
-      </w:r>
-      <w:proofErr w:type="gramEnd"/>
-      <w:r>
-        <w:rPr>
-          <w:rFonts w:hint="eastAsia"/>
-          <w:sz w:val="24"/>
-        </w:rPr>
-        <w:t>的哪一条刻度线与主尺子的某一条刻度线对齐（</w:t>
+        <w:t>放大镜用来帮助学习者看清楚游标卡尺的刻度线，尤其是在测量过程中帮助看清副尺子的哪一条刻度线与主尺子的某一条刻度线对齐（</w:t>
       </w:r>
       <w:r>
         <w:rPr>
@@ -14913,23 +14617,7 @@
           <w:rFonts w:hint="eastAsia"/>
           <w:sz w:val="24"/>
         </w:rPr>
-        <w:t>），如果学习者正在测量某个零件则在放大镜的绘图区域再</w:t>
-      </w:r>
-      <w:proofErr w:type="gramStart"/>
-      <w:r>
-        <w:rPr>
-          <w:rFonts w:hint="eastAsia"/>
-          <w:sz w:val="24"/>
-        </w:rPr>
-        <w:t>绘制此</w:t>
-      </w:r>
-      <w:proofErr w:type="gramEnd"/>
-      <w:r>
-        <w:rPr>
-          <w:rFonts w:hint="eastAsia"/>
-          <w:sz w:val="24"/>
-        </w:rPr>
-        <w:t>零件的原图。测量模块通过调用放大镜模块的</w:t>
+        <w:t>），如果学习者正在测量某个零件则在放大镜的绘图区域再绘制此零件的原图。测量模块通过调用放大镜模块的</w:t>
       </w:r>
       <w:proofErr w:type="spellStart"/>
       <w:r>
@@ -15109,7 +14797,7 @@
         </w:rPr>
         <w:lastRenderedPageBreak/>
         <w:drawing>
-          <wp:inline distT="0" distB="0" distL="0" distR="0" wp14:anchorId="4CF23979" wp14:editId="0393C136">
+          <wp:inline distT="0" distB="0" distL="0" distR="0" wp14:anchorId="4A37FED9" wp14:editId="61389A2E">
             <wp:extent cx="2793777" cy="2667000"/>
             <wp:effectExtent l="0" t="0" r="6985" b="0"/>
             <wp:docPr id="25" name="图片 1"/>
@@ -15257,23 +14945,7 @@
           <w:rFonts w:hint="eastAsia"/>
           <w:sz w:val="24"/>
         </w:rPr>
-        <w:t>模块实现此功能）。显示的读数结果作为游标卡尺读数的标准正确读数，学习者可以在自己读数完毕后参照此读数</w:t>
-      </w:r>
-      <w:proofErr w:type="gramStart"/>
-      <w:r>
-        <w:rPr>
-          <w:rFonts w:hint="eastAsia"/>
-          <w:sz w:val="24"/>
-        </w:rPr>
-        <w:t>来看读</w:t>
-      </w:r>
-      <w:proofErr w:type="gramEnd"/>
-      <w:r>
-        <w:rPr>
-          <w:rFonts w:hint="eastAsia"/>
-          <w:sz w:val="24"/>
-        </w:rPr>
-        <w:t>得正确与否。读数显示区域只有在鼠标悬停时才会显示读数。学习者也可以通过点击此区域使之一直实时显示。</w:t>
+        <w:t>模块实现此功能）。显示的读数结果作为游标卡尺读数的标准正确读数，学习者可以在自己读数完毕后参照此读数来看读得正确与否。读数显示区域只有在鼠标悬停时才会显示读数。学习者也可以通过点击此区域使之一直实时显示。</w:t>
       </w:r>
     </w:p>
     <w:p>
@@ -15424,7 +15096,7 @@
           <w:noProof/>
         </w:rPr>
         <w:drawing>
-          <wp:inline distT="0" distB="0" distL="0" distR="0" wp14:anchorId="5667D775" wp14:editId="68C18F19">
+          <wp:inline distT="0" distB="0" distL="0" distR="0" wp14:anchorId="537FBE43" wp14:editId="66B2EB3A">
             <wp:extent cx="1828800" cy="784860"/>
             <wp:effectExtent l="0" t="0" r="0" b="0"/>
             <wp:docPr id="26" name="图片 1"/>
@@ -15522,7 +15194,7 @@
           <w:noProof/>
         </w:rPr>
         <w:drawing>
-          <wp:inline distT="0" distB="0" distL="0" distR="0" wp14:anchorId="649BABFD" wp14:editId="4321F70E">
+          <wp:inline distT="0" distB="0" distL="0" distR="0" wp14:anchorId="78F6F692" wp14:editId="355E2B76">
             <wp:extent cx="1708150" cy="638175"/>
             <wp:effectExtent l="0" t="0" r="6350" b="9525"/>
             <wp:docPr id="27" name="图片 1"/>
@@ -15838,7 +15510,7 @@
           <w:noProof/>
         </w:rPr>
         <w:drawing>
-          <wp:inline distT="0" distB="0" distL="0" distR="0" wp14:anchorId="090FAE61" wp14:editId="39A16DFF">
+          <wp:inline distT="0" distB="0" distL="0" distR="0" wp14:anchorId="78B62169" wp14:editId="7E2CA749">
             <wp:extent cx="4192270" cy="5063490"/>
             <wp:effectExtent l="0" t="0" r="0" b="3810"/>
             <wp:docPr id="28" name="图片 1"/>
@@ -15972,23 +15644,7 @@
           <w:rFonts w:hint="eastAsia"/>
           <w:sz w:val="24"/>
         </w:rPr>
-        <w:t>零件测量功能的功能提供给学习者拖动零件到外测量</w:t>
-      </w:r>
-      <w:proofErr w:type="gramStart"/>
-      <w:r>
-        <w:rPr>
-          <w:rFonts w:hint="eastAsia"/>
-          <w:sz w:val="24"/>
-        </w:rPr>
-        <w:t>爪</w:t>
-      </w:r>
-      <w:proofErr w:type="gramEnd"/>
-      <w:r>
-        <w:rPr>
-          <w:rFonts w:hint="eastAsia"/>
-          <w:sz w:val="24"/>
-        </w:rPr>
-        <w:t>区域进行测量的功</w:t>
+        <w:t>零件测量功能的功能提供给学习者拖动零件到外测量爪区域进行测量的功</w:t>
       </w:r>
       <w:r>
         <w:rPr>
@@ -16251,7 +15907,7 @@
           <w:noProof/>
         </w:rPr>
         <w:drawing>
-          <wp:inline distT="0" distB="0" distL="0" distR="0" wp14:anchorId="0105904E" wp14:editId="4D7DAA72">
+          <wp:inline distT="0" distB="0" distL="0" distR="0" wp14:anchorId="121A9C2D" wp14:editId="21E6192E">
             <wp:extent cx="5098415" cy="3329940"/>
             <wp:effectExtent l="0" t="0" r="6985" b="3810"/>
             <wp:docPr id="29" name="图片 1"/>
@@ -16584,25 +16240,7 @@
           <w:kern w:val="0"/>
           <w:sz w:val="24"/>
         </w:rPr>
-        <w:t>软件测试中常用的两种方法是：</w:t>
-      </w:r>
-      <w:proofErr w:type="gramStart"/>
-      <w:r>
-        <w:rPr>
-          <w:rFonts w:ascii="宋体" w:hAnsi="宋体" w:cs="宋体" w:hint="eastAsia"/>
-          <w:kern w:val="0"/>
-          <w:sz w:val="24"/>
-        </w:rPr>
-        <w:t>白盒测试</w:t>
-      </w:r>
-      <w:proofErr w:type="gramEnd"/>
-      <w:r>
-        <w:rPr>
-          <w:rFonts w:ascii="宋体" w:hAnsi="宋体" w:cs="宋体" w:hint="eastAsia"/>
-          <w:kern w:val="0"/>
-          <w:sz w:val="24"/>
-        </w:rPr>
-        <w:t>和黑盒测试。</w:t>
+        <w:t>软件测试中常用的两种方法是：白盒测试和黑盒测试。</w:t>
       </w:r>
     </w:p>
     <w:p>
@@ -16619,41 +16257,13 @@
           <w:sz w:val="24"/>
         </w:rPr>
       </w:pPr>
-      <w:proofErr w:type="gramStart"/>
       <w:r>
         <w:rPr>
           <w:rFonts w:ascii="宋体" w:hAnsi="宋体" w:cs="宋体" w:hint="eastAsia"/>
           <w:kern w:val="0"/>
           <w:sz w:val="24"/>
         </w:rPr>
-        <w:t>白盒测试</w:t>
-      </w:r>
-      <w:proofErr w:type="gramEnd"/>
-      <w:r>
-        <w:rPr>
-          <w:rFonts w:ascii="宋体" w:hAnsi="宋体" w:cs="宋体" w:hint="eastAsia"/>
-          <w:kern w:val="0"/>
-          <w:sz w:val="24"/>
-        </w:rPr>
-        <w:t>也称结构测试、逻辑测试或基于程序本身的测试。测试用应用程序的内部结构或运作，而不是测试应用程序的功能。</w:t>
-      </w:r>
-      <w:proofErr w:type="gramStart"/>
-      <w:r>
-        <w:rPr>
-          <w:rFonts w:ascii="宋体" w:hAnsi="宋体" w:cs="宋体" w:hint="eastAsia"/>
-          <w:kern w:val="0"/>
-          <w:sz w:val="24"/>
-        </w:rPr>
-        <w:t>在白盒测试</w:t>
-      </w:r>
-      <w:proofErr w:type="gramEnd"/>
-      <w:r>
-        <w:rPr>
-          <w:rFonts w:ascii="宋体" w:hAnsi="宋体" w:cs="宋体" w:hint="eastAsia"/>
-          <w:kern w:val="0"/>
-          <w:sz w:val="24"/>
-        </w:rPr>
-        <w:t>时，从变成语言角度来设计测试案例。测试者输入验证数据流在程序中的流动路径，并确定适当的输出。测试者了解被测试程序的内部结构、算法等信息，这是从程序设计者的角度对程序进行的测试。</w:t>
+        <w:t>白盒测试也称结构测试、逻辑测试或基于程序本身的测试。测试用应用程序的内部结构或运作，而不是测试应用程序的功能。在白盒测试时，从变成语言角度来设计测试案例。测试者输入验证数据流在程序中的流动路径，并确定适当的输出。测试者了解被测试程序的内部结构、算法等信息，这是从程序设计者的角度对程序进行的测试。</w:t>
       </w:r>
     </w:p>
     <w:p>
@@ -16694,25 +16304,7 @@
           <w:bCs/>
           <w:szCs w:val="21"/>
         </w:rPr>
-        <w:t>本课件</w:t>
-      </w:r>
-      <w:proofErr w:type="gramStart"/>
-      <w:r>
-        <w:rPr>
-          <w:rFonts w:hint="eastAsia"/>
-          <w:bCs/>
-          <w:szCs w:val="21"/>
-        </w:rPr>
-        <w:t>使用白盒测试</w:t>
-      </w:r>
-      <w:proofErr w:type="gramEnd"/>
-      <w:r>
-        <w:rPr>
-          <w:rFonts w:hint="eastAsia"/>
-          <w:bCs/>
-          <w:szCs w:val="21"/>
-        </w:rPr>
-        <w:t>的方式对各个功能模块进行模块逻辑及模块之间协作进行测试。</w:t>
+        <w:t>本课件使用白盒测试的方式对各个功能模块进行模块逻辑及模块之间协作进行测试。</w:t>
       </w:r>
     </w:p>
     <w:p>
@@ -17833,23 +17425,7 @@
           <w:rFonts w:hint="eastAsia"/>
           <w:sz w:val="24"/>
         </w:rPr>
-        <w:t>的技术还在不断发展，它已经给人们浏览网页带来了巨大的方便和更酷</w:t>
-      </w:r>
-      <w:proofErr w:type="gramStart"/>
-      <w:r>
-        <w:rPr>
-          <w:rFonts w:hint="eastAsia"/>
-          <w:sz w:val="24"/>
-        </w:rPr>
-        <w:t>炫</w:t>
-      </w:r>
-      <w:proofErr w:type="gramEnd"/>
-      <w:r>
-        <w:rPr>
-          <w:rFonts w:hint="eastAsia"/>
-          <w:sz w:val="24"/>
-        </w:rPr>
-        <w:t>友好的交互，在不远的未来，</w:t>
+        <w:t>的技术还在不断发展，它已经给人们浏览网页带来了巨大的方便和更酷炫友好的交互，在不远的未来，</w:t>
       </w:r>
       <w:r>
         <w:rPr>
@@ -18032,7 +17608,6 @@
         </w:rPr>
         <w:t>:</w:t>
       </w:r>
-      <w:proofErr w:type="gramStart"/>
       <w:r>
         <w:rPr>
           <w:rFonts w:hint="eastAsia"/>
@@ -18060,7 +17635,6 @@
         </w:rPr>
         <w:t>.</w:t>
       </w:r>
-      <w:proofErr w:type="gramEnd"/>
     </w:p>
     <w:p>
       <w:pPr>
@@ -18130,28 +17704,13 @@
           <w:rFonts w:hint="eastAsia"/>
           <w:sz w:val="24"/>
         </w:rPr>
-        <w:t xml:space="preserve">HTML5 </w:t>
-      </w:r>
-      <w:proofErr w:type="gramStart"/>
-      <w:r>
-        <w:rPr>
-          <w:rFonts w:hint="eastAsia"/>
-          <w:sz w:val="24"/>
-        </w:rPr>
-        <w:t>cookbook</w:t>
-      </w:r>
-      <w:r>
-        <w:rPr>
-          <w:sz w:val="24"/>
-        </w:rPr>
-        <w:t>[</w:t>
-      </w:r>
-      <w:proofErr w:type="gramEnd"/>
-      <w:r>
-        <w:rPr>
-          <w:sz w:val="24"/>
-        </w:rPr>
-        <w:t>M]</w:t>
+        <w:t>HTML5 cookbook</w:t>
+      </w:r>
+      <w:r>
+        <w:rPr>
+          <w:sz w:val="24"/>
+        </w:rPr>
+        <w:t>[M]</w:t>
       </w:r>
       <w:r>
         <w:rPr>
@@ -18255,24 +17814,8 @@
           <w:rFonts w:hint="eastAsia"/>
           <w:sz w:val="24"/>
         </w:rPr>
-        <w:t>Rob</w:t>
-      </w:r>
-      <w:r>
-        <w:rPr>
-          <w:rFonts w:hint="eastAsia"/>
-          <w:sz w:val="24"/>
-        </w:rPr>
-        <w:t xml:space="preserve"> </w:t>
-      </w:r>
-      <w:proofErr w:type="spellStart"/>
-      <w:r>
-        <w:rPr>
-          <w:rFonts w:hint="eastAsia"/>
-          <w:sz w:val="24"/>
-        </w:rPr>
-        <w:t>Crowther</w:t>
-      </w:r>
-      <w:proofErr w:type="spellEnd"/>
+        <w:t>张卫国</w:t>
+      </w:r>
       <w:r>
         <w:rPr>
           <w:rFonts w:hint="eastAsia"/>
@@ -18285,6 +17828,13 @@
           <w:rFonts w:hint="eastAsia"/>
           <w:sz w:val="24"/>
         </w:rPr>
+        <w:t>基于</w:t>
+      </w:r>
+      <w:r>
+        <w:rPr>
+          <w:rFonts w:hint="eastAsia"/>
+          <w:sz w:val="24"/>
+        </w:rPr>
         <w:t>HTML5</w:t>
       </w:r>
       <w:r>
@@ -18292,13 +17842,40 @@
           <w:rFonts w:hint="eastAsia"/>
           <w:sz w:val="24"/>
         </w:rPr>
-        <w:t>实战</w:t>
-      </w:r>
-      <w:r>
-        <w:rPr>
-          <w:sz w:val="24"/>
-        </w:rPr>
-        <w:t>[M]</w:t>
+        <w:t>的</w:t>
+      </w:r>
+      <w:r>
+        <w:rPr>
+          <w:rFonts w:hint="eastAsia"/>
+          <w:sz w:val="24"/>
+        </w:rPr>
+        <w:t>2D</w:t>
+      </w:r>
+      <w:r>
+        <w:rPr>
+          <w:rFonts w:hint="eastAsia"/>
+          <w:sz w:val="24"/>
+        </w:rPr>
+        <w:t>动画的设计与实现</w:t>
+      </w:r>
+      <w:r>
+        <w:rPr>
+          <w:sz w:val="24"/>
+        </w:rPr>
+        <w:t>[</w:t>
+      </w:r>
+      <w:r>
+        <w:rPr>
+          <w:rFonts w:hint="eastAsia"/>
+          <w:sz w:val="24"/>
+        </w:rPr>
+        <w:t>D</w:t>
+      </w:r>
+      <w:r>
+        <w:rPr>
+          <w:sz w:val="24"/>
+        </w:rPr>
+        <w:t>]</w:t>
       </w:r>
       <w:r>
         <w:rPr>
@@ -18312,20 +17889,7 @@
           <w:rFonts w:hint="eastAsia"/>
           <w:sz w:val="24"/>
         </w:rPr>
-        <w:t>O</w:t>
-      </w:r>
-      <w:r>
-        <w:rPr>
-          <w:sz w:val="24"/>
-        </w:rPr>
-        <w:t>’</w:t>
-      </w:r>
-      <w:r>
-        <w:rPr>
-          <w:rFonts w:hint="eastAsia"/>
-          <w:sz w:val="24"/>
-        </w:rPr>
-        <w:t>REILLY</w:t>
+        <w:t>中山大学</w:t>
       </w:r>
       <w:r>
         <w:rPr>
@@ -18345,7 +17909,14 @@
           <w:rFonts w:hint="eastAsia"/>
           <w:sz w:val="24"/>
         </w:rPr>
-        <w:t>15</w:t>
+        <w:t>1</w:t>
+      </w:r>
+      <w:r>
+        <w:rPr>
+          <w:rFonts w:hint="eastAsia"/>
+          <w:sz w:val="24"/>
+        </w:rPr>
+        <w:t>4</w:t>
       </w:r>
       <w:r>
         <w:rPr>
@@ -18355,29 +17926,10 @@
       </w:r>
       <w:r>
         <w:rPr>
-          <w:sz w:val="24"/>
-        </w:rPr>
-        <w:t>8</w:t>
-      </w:r>
-      <w:r>
-        <w:rPr>
-          <w:rFonts w:hint="eastAsia"/>
-          <w:sz w:val="24"/>
-        </w:rPr>
-        <w:t>2</w:t>
-      </w:r>
-      <w:r>
-        <w:rPr>
-          <w:sz w:val="24"/>
-        </w:rPr>
-        <w:t>-</w:t>
-      </w:r>
-      <w:r>
-        <w:rPr>
-          <w:rFonts w:hint="eastAsia"/>
-          <w:sz w:val="24"/>
-        </w:rPr>
-        <w:t>87</w:t>
+          <w:rFonts w:hint="eastAsia"/>
+          <w:sz w:val="24"/>
+        </w:rPr>
+        <w:t>12</w:t>
       </w:r>
       <w:r>
         <w:rPr>
@@ -18491,7 +18043,6 @@
         </w:rPr>
         <w:t>:</w:t>
       </w:r>
-      <w:proofErr w:type="gramStart"/>
       <w:r>
         <w:rPr>
           <w:sz w:val="24"/>
@@ -18505,7 +18056,6 @@
         </w:rPr>
         <w:t>.</w:t>
       </w:r>
-      <w:proofErr w:type="gramEnd"/>
     </w:p>
     <w:p>
       <w:pPr>
@@ -18603,7 +18153,6 @@
         </w:rPr>
         <w:t>:</w:t>
       </w:r>
-      <w:proofErr w:type="gramStart"/>
       <w:r>
         <w:rPr>
           <w:sz w:val="24"/>
@@ -18630,7 +18179,6 @@
         </w:rPr>
         <w:t>.</w:t>
       </w:r>
-      <w:proofErr w:type="gramEnd"/>
     </w:p>
     <w:p>
       <w:pPr>
@@ -18660,7 +18208,7 @@
           <w:rFonts w:hint="eastAsia"/>
           <w:sz w:val="24"/>
         </w:rPr>
-        <w:t>华生</w:t>
+        <w:t>刘君</w:t>
       </w:r>
       <w:r>
         <w:rPr>
@@ -18674,13 +18222,26 @@
           <w:rFonts w:hint="eastAsia"/>
           <w:sz w:val="24"/>
         </w:rPr>
-        <w:t>行为主义</w:t>
-      </w:r>
-      <w:r>
-        <w:rPr>
-          <w:sz w:val="24"/>
-        </w:rPr>
-        <w:t>[M]</w:t>
+        <w:t>赖尔的行为主义研究</w:t>
+      </w:r>
+      <w:r>
+        <w:rPr>
+          <w:sz w:val="24"/>
+        </w:rPr>
+        <w:t>[</w:t>
+      </w:r>
+      <w:r>
+        <w:rPr>
+          <w:rFonts w:hint="eastAsia"/>
+          <w:sz w:val="24"/>
+        </w:rPr>
+        <w:t>D</w:t>
+      </w:r>
+      <w:r>
+        <w:rPr>
+          <w:sz w:val="24"/>
+        </w:rPr>
+        <w:t>]</w:t>
       </w:r>
       <w:r>
         <w:rPr>
@@ -18694,13 +18255,7 @@
           <w:rFonts w:hint="eastAsia"/>
           <w:sz w:val="24"/>
         </w:rPr>
-        <w:t>北京大学</w:t>
-      </w:r>
-      <w:r>
-        <w:rPr>
-          <w:sz w:val="24"/>
-        </w:rPr>
-        <w:t>出版社</w:t>
+        <w:t>南开大学</w:t>
       </w:r>
       <w:r>
         <w:rPr>
@@ -18720,20 +18275,21 @@
           <w:rFonts w:hint="eastAsia"/>
           <w:sz w:val="24"/>
         </w:rPr>
-        <w:t>12</w:t>
-      </w:r>
-      <w:r>
-        <w:rPr>
-          <w:sz w:val="24"/>
-        </w:rPr>
-        <w:t>:</w:t>
-      </w:r>
-      <w:proofErr w:type="gramStart"/>
-      <w:r>
-        <w:rPr>
-          <w:sz w:val="24"/>
-        </w:rPr>
-        <w:t>34-37</w:t>
+        <w:t>1</w:t>
+      </w:r>
+      <w:r>
+        <w:rPr>
+          <w:rFonts w:hint="eastAsia"/>
+          <w:sz w:val="24"/>
+        </w:rPr>
+        <w:t>4</w:t>
+      </w:r>
+      <w:r>
+        <w:rPr>
+          <w:rFonts w:hint="eastAsia"/>
+          <w:sz w:val="24"/>
+        </w:rPr>
+        <w:t>:6</w:t>
       </w:r>
       <w:r>
         <w:rPr>
@@ -18742,7 +18298,6 @@
         </w:rPr>
         <w:t>.</w:t>
       </w:r>
-      <w:proofErr w:type="gramEnd"/>
     </w:p>
     <w:p>
       <w:pPr>
@@ -18773,7 +18328,7 @@
           <w:rFonts w:hint="eastAsia"/>
           <w:sz w:val="24"/>
         </w:rPr>
-        <w:t>斯金纳</w:t>
+        <w:t>丛立新</w:t>
       </w:r>
       <w:r>
         <w:rPr>
@@ -18787,13 +18342,26 @@
           <w:rFonts w:hint="eastAsia"/>
           <w:sz w:val="24"/>
         </w:rPr>
-        <w:t>沃尔登第二</w:t>
-      </w:r>
-      <w:r>
-        <w:rPr>
-          <w:sz w:val="24"/>
-        </w:rPr>
-        <w:t>[M]</w:t>
+        <w:t>教学概念的形成与意义</w:t>
+      </w:r>
+      <w:r>
+        <w:rPr>
+          <w:sz w:val="24"/>
+        </w:rPr>
+        <w:t>[</w:t>
+      </w:r>
+      <w:r>
+        <w:rPr>
+          <w:rFonts w:hint="eastAsia"/>
+          <w:sz w:val="24"/>
+        </w:rPr>
+        <w:t>J</w:t>
+      </w:r>
+      <w:r>
+        <w:rPr>
+          <w:sz w:val="24"/>
+        </w:rPr>
+        <w:t>]</w:t>
       </w:r>
       <w:r>
         <w:rPr>
@@ -18804,9 +18372,10 @@
       </w:r>
       <w:r>
         <w:rPr>
-          <w:sz w:val="24"/>
-        </w:rPr>
-        <w:t>清华大学出版社</w:t>
+          <w:rFonts w:hint="eastAsia"/>
+          <w:sz w:val="24"/>
+        </w:rPr>
+        <w:t>北京师范大学学报</w:t>
       </w:r>
       <w:r>
         <w:rPr>
@@ -18819,20 +18388,21 @@
         <w:rPr>
           <w:sz w:val="24"/>
         </w:rPr>
-        <w:t>2008</w:t>
-      </w:r>
-      <w:r>
-        <w:rPr>
-          <w:sz w:val="24"/>
-        </w:rPr>
-        <w:t>:</w:t>
-      </w:r>
-      <w:proofErr w:type="gramStart"/>
-      <w:r>
-        <w:rPr>
-          <w:sz w:val="24"/>
-        </w:rPr>
-        <w:t>13-20</w:t>
+        <w:t>200</w:t>
+      </w:r>
+      <w:r>
+        <w:rPr>
+          <w:rFonts w:hint="eastAsia"/>
+          <w:sz w:val="24"/>
+        </w:rPr>
+        <w:t>7(5)</w:t>
+      </w:r>
+      <w:r>
+        <w:rPr>
+          <w:rFonts w:hint="eastAsia"/>
+          <w:sz w:val="24"/>
+        </w:rPr>
+        <w:t>:16-25</w:t>
       </w:r>
       <w:r>
         <w:rPr>
@@ -18841,7 +18411,6 @@
         </w:rPr>
         <w:t>.</w:t>
       </w:r>
-      <w:proofErr w:type="gramEnd"/>
     </w:p>
     <w:p>
       <w:pPr>
@@ -18869,21 +18438,12 @@
         </w:rPr>
         <w:t xml:space="preserve"> </w:t>
       </w:r>
-      <w:proofErr w:type="gramStart"/>
-      <w:r>
-        <w:rPr>
-          <w:rFonts w:hint="eastAsia"/>
-          <w:sz w:val="24"/>
-        </w:rPr>
-        <w:t>莱</w:t>
-      </w:r>
-      <w:proofErr w:type="gramEnd"/>
-      <w:r>
-        <w:rPr>
-          <w:rFonts w:hint="eastAsia"/>
-          <w:sz w:val="24"/>
-        </w:rPr>
-        <w:t>斯利</w:t>
+      <w:r>
+        <w:rPr>
+          <w:rFonts w:hint="eastAsia"/>
+          <w:sz w:val="24"/>
+        </w:rPr>
+        <w:t>薛小丽</w:t>
       </w:r>
       <w:r>
         <w:rPr>
@@ -18897,13 +18457,26 @@
           <w:rFonts w:hint="eastAsia"/>
           <w:sz w:val="24"/>
         </w:rPr>
-        <w:t>教育中的建构主义</w:t>
-      </w:r>
-      <w:r>
-        <w:rPr>
-          <w:sz w:val="24"/>
-        </w:rPr>
-        <w:t>[M]</w:t>
+        <w:t>西方近现代兴趣教学思想研究</w:t>
+      </w:r>
+      <w:r>
+        <w:rPr>
+          <w:sz w:val="24"/>
+        </w:rPr>
+        <w:t>[</w:t>
+      </w:r>
+      <w:r>
+        <w:rPr>
+          <w:rFonts w:hint="eastAsia"/>
+          <w:sz w:val="24"/>
+        </w:rPr>
+        <w:t>D</w:t>
+      </w:r>
+      <w:r>
+        <w:rPr>
+          <w:sz w:val="24"/>
+        </w:rPr>
+        <w:t>]</w:t>
       </w:r>
       <w:r>
         <w:rPr>
@@ -18917,13 +18490,7 @@
           <w:rFonts w:hint="eastAsia"/>
           <w:sz w:val="24"/>
         </w:rPr>
-        <w:t>华东师范大学</w:t>
-      </w:r>
-      <w:r>
-        <w:rPr>
-          <w:sz w:val="24"/>
-        </w:rPr>
-        <w:t>出版社</w:t>
+        <w:t>西南大学</w:t>
       </w:r>
       <w:r>
         <w:rPr>
@@ -18943,7 +18510,14 @@
           <w:rFonts w:hint="eastAsia"/>
           <w:sz w:val="24"/>
         </w:rPr>
-        <w:t>02</w:t>
+        <w:t>0</w:t>
+      </w:r>
+      <w:r>
+        <w:rPr>
+          <w:rFonts w:hint="eastAsia"/>
+          <w:sz w:val="24"/>
+        </w:rPr>
+        <w:t>8</w:t>
       </w:r>
       <w:r>
         <w:rPr>
@@ -18951,10 +18525,9 @@
         </w:rPr>
         <w:t>:</w:t>
       </w:r>
-      <w:proofErr w:type="gramStart"/>
-      <w:r>
-        <w:rPr>
-          <w:rFonts w:ascii="宋体" w:hAnsi="宋体" w:hint="eastAsia"/>
+      <w:r>
+        <w:rPr>
+          <w:rFonts w:hint="eastAsia"/>
           <w:sz w:val="24"/>
         </w:rPr>
         <w:t>4</w:t>
@@ -18979,116 +18552,6 @@
         </w:rPr>
         <w:t>.</w:t>
       </w:r>
-      <w:proofErr w:type="gramEnd"/>
-    </w:p>
-    <w:p>
-      <w:pPr>
-        <w:autoSpaceDE w:val="0"/>
-        <w:autoSpaceDN w:val="0"/>
-        <w:adjustRightInd w:val="0"/>
-        <w:spacing w:line="288" w:lineRule="auto"/>
-        <w:ind w:left="720" w:hangingChars="300" w:hanging="720"/>
-        <w:rPr>
-          <w:sz w:val="24"/>
-        </w:rPr>
-      </w:pPr>
-      <w:r>
-        <w:rPr>
-          <w:sz w:val="24"/>
-        </w:rPr>
-        <w:t>[9]</w:t>
-      </w:r>
-      <w:r>
-        <w:rPr>
-          <w:rFonts w:hint="eastAsia"/>
-          <w:sz w:val="24"/>
-        </w:rPr>
-        <w:t xml:space="preserve"> </w:t>
-      </w:r>
-      <w:proofErr w:type="gramStart"/>
-      <w:r>
-        <w:rPr>
-          <w:rFonts w:hint="eastAsia"/>
-          <w:sz w:val="24"/>
-        </w:rPr>
-        <w:t>席隆乾</w:t>
-      </w:r>
-      <w:proofErr w:type="gramEnd"/>
-      <w:r>
-        <w:rPr>
-          <w:rFonts w:hint="eastAsia"/>
-          <w:sz w:val="24"/>
-        </w:rPr>
-        <w:t xml:space="preserve">. </w:t>
-      </w:r>
-      <w:r>
-        <w:rPr>
-          <w:rFonts w:hint="eastAsia"/>
-          <w:sz w:val="24"/>
-        </w:rPr>
-        <w:t>有机建构主义教育</w:t>
-      </w:r>
-      <w:r>
-        <w:rPr>
-          <w:sz w:val="24"/>
-        </w:rPr>
-        <w:t>[M]</w:t>
-      </w:r>
-      <w:r>
-        <w:rPr>
-          <w:rFonts w:hint="eastAsia"/>
-          <w:sz w:val="24"/>
-        </w:rPr>
-        <w:t xml:space="preserve">. </w:t>
-      </w:r>
-      <w:r>
-        <w:rPr>
-          <w:rFonts w:hint="eastAsia"/>
-          <w:sz w:val="24"/>
-        </w:rPr>
-        <w:t>社会科学文献出版社</w:t>
-      </w:r>
-      <w:r>
-        <w:rPr>
-          <w:rFonts w:hint="eastAsia"/>
-          <w:sz w:val="24"/>
-        </w:rPr>
-        <w:t xml:space="preserve">, </w:t>
-      </w:r>
-      <w:r>
-        <w:rPr>
-          <w:sz w:val="24"/>
-        </w:rPr>
-        <w:t>20</w:t>
-      </w:r>
-      <w:r>
-        <w:rPr>
-          <w:rFonts w:hint="eastAsia"/>
-          <w:sz w:val="24"/>
-        </w:rPr>
-        <w:t>13</w:t>
-      </w:r>
-      <w:r>
-        <w:rPr>
-          <w:sz w:val="24"/>
-        </w:rPr>
-        <w:t>:</w:t>
-      </w:r>
-      <w:proofErr w:type="gramStart"/>
-      <w:r>
-        <w:rPr>
-          <w:sz w:val="24"/>
-        </w:rPr>
-        <w:t>32-40</w:t>
-      </w:r>
-      <w:r>
-        <w:rPr>
-          <w:rFonts w:hint="eastAsia"/>
-          <w:sz w:val="24"/>
-        </w:rPr>
-        <w:t>.</w:t>
-      </w:r>
-      <w:proofErr w:type="gramEnd"/>
     </w:p>
     <w:p>
       <w:pPr>
@@ -19097,15 +18560,16 @@
         <w:adjustRightInd w:val="0"/>
         <w:spacing w:line="288" w:lineRule="auto"/>
         <w:ind w:left="480" w:hangingChars="200" w:hanging="480"/>
-        <w:rPr>
-          <w:sz w:val="24"/>
-        </w:rPr>
-      </w:pPr>
-      <w:r>
-        <w:rPr>
-          <w:sz w:val="24"/>
-        </w:rPr>
-        <w:t>[10]</w:t>
+        <w:jc w:val="left"/>
+        <w:rPr>
+          <w:sz w:val="24"/>
+        </w:rPr>
+      </w:pPr>
+      <w:r>
+        <w:rPr>
+          <w:sz w:val="24"/>
+        </w:rPr>
+        <w:t>[9]</w:t>
       </w:r>
       <w:r>
         <w:rPr>
@@ -19119,8 +18583,17 @@
           <w:rFonts w:hint="eastAsia"/>
           <w:sz w:val="24"/>
         </w:rPr>
-        <w:t>奥恩斯坦</w:t>
-      </w:r>
+        <w:t xml:space="preserve">David </w:t>
+      </w:r>
+      <w:proofErr w:type="spellStart"/>
+      <w:r>
+        <w:rPr>
+          <w:rFonts w:hint="eastAsia"/>
+          <w:sz w:val="24"/>
+        </w:rPr>
+        <w:t>Jonassen</w:t>
+      </w:r>
+      <w:proofErr w:type="spellEnd"/>
       <w:r>
         <w:rPr>
           <w:rFonts w:hint="eastAsia"/>
@@ -19128,12 +18601,21 @@
         </w:rPr>
         <w:t xml:space="preserve">. </w:t>
       </w:r>
-      <w:r>
-        <w:rPr>
-          <w:rFonts w:hint="eastAsia"/>
-          <w:sz w:val="24"/>
-        </w:rPr>
-        <w:t>美国教育学基础</w:t>
+      <w:proofErr w:type="spellStart"/>
+      <w:r>
+        <w:rPr>
+          <w:rFonts w:hint="eastAsia"/>
+          <w:sz w:val="24"/>
+        </w:rPr>
+        <w:t>Objecttivism</w:t>
+      </w:r>
+      <w:proofErr w:type="spellEnd"/>
+      <w:r>
+        <w:rPr>
+          <w:rFonts w:hint="eastAsia"/>
+          <w:sz w:val="24"/>
+        </w:rPr>
+        <w:t xml:space="preserve"> versus Constructivism</w:t>
       </w:r>
       <w:r>
         <w:rPr>
@@ -19146,7 +18628,7 @@
           <w:rFonts w:hint="eastAsia"/>
           <w:sz w:val="24"/>
         </w:rPr>
-        <w:t>M</w:t>
+        <w:t>J</w:t>
       </w:r>
       <w:r>
         <w:rPr>
@@ -19166,7 +18648,7 @@
           <w:rFonts w:hint="eastAsia"/>
           <w:sz w:val="24"/>
         </w:rPr>
-        <w:t>人民教育出版社</w:t>
+        <w:t>Educational Technology Research and Development</w:t>
       </w:r>
       <w:r>
         <w:rPr>
@@ -19180,40 +18662,14 @@
           <w:rFonts w:hint="eastAsia"/>
           <w:sz w:val="24"/>
         </w:rPr>
-        <w:t>1984</w:t>
-      </w:r>
-      <w:r>
-        <w:rPr>
-          <w:sz w:val="24"/>
-        </w:rPr>
-        <w:t>:</w:t>
-      </w:r>
-      <w:proofErr w:type="gramStart"/>
-      <w:r>
-        <w:rPr>
-          <w:sz w:val="24"/>
-        </w:rPr>
-        <w:t>2</w:t>
-      </w:r>
-      <w:r>
-        <w:rPr>
-          <w:rFonts w:hint="eastAsia"/>
-          <w:sz w:val="24"/>
-        </w:rPr>
-        <w:t>0</w:t>
-      </w:r>
-      <w:r>
-        <w:rPr>
-          <w:sz w:val="24"/>
-        </w:rPr>
-        <w:t>-3</w:t>
-      </w:r>
-      <w:r>
-        <w:rPr>
-          <w:rFonts w:hint="eastAsia"/>
-          <w:sz w:val="24"/>
-        </w:rPr>
-        <w:t>0</w:t>
+        <w:t>1991(3)</w:t>
+      </w:r>
+      <w:r>
+        <w:rPr>
+          <w:rFonts w:hint="eastAsia"/>
+          <w:sz w:val="24"/>
+        </w:rPr>
+        <w:t>:9</w:t>
       </w:r>
       <w:r>
         <w:rPr>
@@ -19222,10 +18678,12 @@
         </w:rPr>
         <w:t>.</w:t>
       </w:r>
-      <w:proofErr w:type="gramEnd"/>
-    </w:p>
-    <w:p>
-      <w:pPr>
+    </w:p>
+    <w:p>
+      <w:pPr>
+        <w:autoSpaceDE w:val="0"/>
+        <w:autoSpaceDN w:val="0"/>
+        <w:adjustRightInd w:val="0"/>
         <w:spacing w:line="288" w:lineRule="auto"/>
         <w:ind w:left="480" w:hangingChars="200" w:hanging="480"/>
         <w:rPr>
@@ -19236,6 +18694,103 @@
         <w:rPr>
           <w:sz w:val="24"/>
         </w:rPr>
+        <w:t>[10]</w:t>
+      </w:r>
+      <w:r>
+        <w:rPr>
+          <w:rFonts w:hint="eastAsia"/>
+          <w:sz w:val="24"/>
+        </w:rPr>
+        <w:t xml:space="preserve"> </w:t>
+      </w:r>
+      <w:r>
+        <w:rPr>
+          <w:rFonts w:hint="eastAsia"/>
+          <w:sz w:val="24"/>
+        </w:rPr>
+        <w:t>刘庆昌</w:t>
+      </w:r>
+      <w:r>
+        <w:rPr>
+          <w:rFonts w:hint="eastAsia"/>
+          <w:sz w:val="24"/>
+        </w:rPr>
+        <w:t xml:space="preserve">. </w:t>
+      </w:r>
+      <w:r>
+        <w:rPr>
+          <w:rFonts w:hint="eastAsia"/>
+          <w:sz w:val="24"/>
+        </w:rPr>
+        <w:t>教育学是什么</w:t>
+      </w:r>
+      <w:r>
+        <w:rPr>
+          <w:sz w:val="24"/>
+        </w:rPr>
+        <w:t>[</w:t>
+      </w:r>
+      <w:r>
+        <w:rPr>
+          <w:rFonts w:hint="eastAsia"/>
+          <w:sz w:val="24"/>
+        </w:rPr>
+        <w:t>J</w:t>
+      </w:r>
+      <w:r>
+        <w:rPr>
+          <w:sz w:val="24"/>
+        </w:rPr>
+        <w:t>]</w:t>
+      </w:r>
+      <w:r>
+        <w:rPr>
+          <w:rFonts w:hint="eastAsia"/>
+          <w:sz w:val="24"/>
+        </w:rPr>
+        <w:t xml:space="preserve">. </w:t>
+      </w:r>
+      <w:r>
+        <w:rPr>
+          <w:rFonts w:hint="eastAsia"/>
+          <w:sz w:val="24"/>
+        </w:rPr>
+        <w:t>中国教育学刊</w:t>
+      </w:r>
+      <w:r>
+        <w:rPr>
+          <w:rFonts w:hint="eastAsia"/>
+          <w:sz w:val="24"/>
+        </w:rPr>
+        <w:t xml:space="preserve">, </w:t>
+      </w:r>
+      <w:r>
+        <w:rPr>
+          <w:rFonts w:hint="eastAsia"/>
+          <w:sz w:val="24"/>
+        </w:rPr>
+        <w:t>2014(6):1-2</w:t>
+      </w:r>
+      <w:r>
+        <w:rPr>
+          <w:rFonts w:hint="eastAsia"/>
+          <w:sz w:val="24"/>
+        </w:rPr>
+        <w:t>.</w:t>
+      </w:r>
+    </w:p>
+    <w:p>
+      <w:pPr>
+        <w:spacing w:line="288" w:lineRule="auto"/>
+        <w:ind w:left="480" w:hangingChars="200" w:hanging="480"/>
+        <w:rPr>
+          <w:sz w:val="24"/>
+        </w:rPr>
+      </w:pPr>
+      <w:r>
+        <w:rPr>
+          <w:sz w:val="24"/>
+        </w:rPr>
         <w:t>[11]</w:t>
       </w:r>
       <w:r>
@@ -19278,28 +18833,13 @@
           <w:rFonts w:hint="eastAsia"/>
           <w:sz w:val="24"/>
         </w:rPr>
-        <w:t xml:space="preserve">HTML5 </w:t>
-      </w:r>
-      <w:proofErr w:type="gramStart"/>
-      <w:r>
-        <w:rPr>
-          <w:rFonts w:hint="eastAsia"/>
-          <w:sz w:val="24"/>
-        </w:rPr>
-        <w:t>Canvas</w:t>
-      </w:r>
-      <w:r>
-        <w:rPr>
-          <w:sz w:val="24"/>
-        </w:rPr>
-        <w:t>[</w:t>
-      </w:r>
-      <w:proofErr w:type="gramEnd"/>
-      <w:r>
-        <w:rPr>
-          <w:sz w:val="24"/>
-        </w:rPr>
-        <w:t>M]</w:t>
+        <w:t>HTML5 Canvas</w:t>
+      </w:r>
+      <w:r>
+        <w:rPr>
+          <w:sz w:val="24"/>
+        </w:rPr>
+        <w:t>[M]</w:t>
       </w:r>
       <w:r>
         <w:rPr>
@@ -19396,7 +18936,6 @@
         </w:rPr>
         <w:t xml:space="preserve">. </w:t>
       </w:r>
-      <w:proofErr w:type="gramStart"/>
       <w:r>
         <w:rPr>
           <w:rFonts w:hint="eastAsia"/>
@@ -19415,15 +18954,7 @@
           <w:rFonts w:hint="eastAsia"/>
           <w:sz w:val="24"/>
         </w:rPr>
-        <w:t>.</w:t>
-      </w:r>
-      <w:proofErr w:type="gramEnd"/>
-      <w:r>
-        <w:rPr>
-          <w:rFonts w:hint="eastAsia"/>
-          <w:sz w:val="24"/>
-        </w:rPr>
-        <w:t xml:space="preserve"> </w:t>
+        <w:t xml:space="preserve">. </w:t>
       </w:r>
       <w:proofErr w:type="spellStart"/>
       <w:r>
@@ -19514,28 +19045,13 @@
           <w:rFonts w:hint="eastAsia"/>
           <w:sz w:val="24"/>
         </w:rPr>
-        <w:t xml:space="preserve">HTML5 Up and </w:t>
-      </w:r>
-      <w:proofErr w:type="gramStart"/>
-      <w:r>
-        <w:rPr>
-          <w:rFonts w:hint="eastAsia"/>
-          <w:sz w:val="24"/>
-        </w:rPr>
-        <w:t>Running</w:t>
-      </w:r>
-      <w:r>
-        <w:rPr>
-          <w:sz w:val="24"/>
-        </w:rPr>
-        <w:t>[</w:t>
-      </w:r>
-      <w:proofErr w:type="gramEnd"/>
-      <w:r>
-        <w:rPr>
-          <w:sz w:val="24"/>
-        </w:rPr>
-        <w:t>M]</w:t>
+        <w:t>HTML5 Up and Running</w:t>
+      </w:r>
+      <w:r>
+        <w:rPr>
+          <w:sz w:val="24"/>
+        </w:rPr>
+        <w:t>[M]</w:t>
       </w:r>
       <w:r>
         <w:rPr>
@@ -19666,28 +19182,13 @@
           <w:rFonts w:hint="eastAsia"/>
           <w:sz w:val="24"/>
         </w:rPr>
-        <w:t xml:space="preserve">. Getting Started With </w:t>
-      </w:r>
-      <w:proofErr w:type="gramStart"/>
-      <w:r>
-        <w:rPr>
-          <w:rFonts w:hint="eastAsia"/>
-          <w:sz w:val="24"/>
-        </w:rPr>
-        <w:t>Grunt</w:t>
-      </w:r>
-      <w:r>
-        <w:rPr>
-          <w:sz w:val="24"/>
-        </w:rPr>
-        <w:t>[</w:t>
-      </w:r>
-      <w:proofErr w:type="gramEnd"/>
-      <w:r>
-        <w:rPr>
-          <w:sz w:val="24"/>
-        </w:rPr>
-        <w:t>M]</w:t>
+        <w:t>. Getting Started With Grunt</w:t>
+      </w:r>
+      <w:r>
+        <w:rPr>
+          <w:sz w:val="24"/>
+        </w:rPr>
+        <w:t>[M]</w:t>
       </w:r>
       <w:r>
         <w:rPr>
@@ -19791,7 +19292,6 @@
         <w:t xml:space="preserve">Pro </w:t>
       </w:r>
       <w:proofErr w:type="spellStart"/>
-      <w:proofErr w:type="gramStart"/>
       <w:r>
         <w:rPr>
           <w:rFonts w:hint="eastAsia"/>
@@ -19804,14 +19304,7 @@
         <w:rPr>
           <w:sz w:val="24"/>
         </w:rPr>
-        <w:t>[</w:t>
-      </w:r>
-      <w:proofErr w:type="gramEnd"/>
-      <w:r>
-        <w:rPr>
-          <w:sz w:val="24"/>
-        </w:rPr>
-        <w:t>M]</w:t>
+        <w:t>[M]</w:t>
       </w:r>
       <w:r>
         <w:rPr>
@@ -19925,9 +19418,10 @@
       </w:r>
       <w:r>
         <w:rPr>
-          <w:sz w:val="24"/>
-        </w:rPr>
-        <w:t>程成</w:t>
+          <w:rFonts w:hint="eastAsia"/>
+          <w:sz w:val="24"/>
+        </w:rPr>
+        <w:t>谷千书</w:t>
       </w:r>
       <w:r>
         <w:rPr>
@@ -19938,42 +19432,50 @@
       </w:r>
       <w:r>
         <w:rPr>
-          <w:rFonts w:ascii="宋体" w:hAnsi="宋体" w:cs="宋体" w:hint="eastAsia"/>
-          <w:sz w:val="24"/>
-        </w:rPr>
-        <w:t>软件工程(原书第</w:t>
-      </w:r>
-      <w:r>
-        <w:rPr>
-          <w:sz w:val="24"/>
-        </w:rPr>
-        <w:t>9</w:t>
-      </w:r>
-      <w:r>
-        <w:rPr>
-          <w:rFonts w:ascii="宋体" w:hAnsi="宋体" w:cs="宋体" w:hint="eastAsia"/>
-          <w:sz w:val="24"/>
-        </w:rPr>
-        <w:t>版)</w:t>
-      </w:r>
-      <w:r>
-        <w:rPr>
-          <w:sz w:val="24"/>
-        </w:rPr>
-        <w:t>[M]</w:t>
-      </w:r>
-      <w:r>
-        <w:rPr>
-          <w:rFonts w:hint="eastAsia"/>
-          <w:sz w:val="24"/>
-        </w:rPr>
-        <w:t xml:space="preserve">. </w:t>
-      </w:r>
-      <w:r>
-        <w:rPr>
-          <w:sz w:val="24"/>
-        </w:rPr>
-        <w:t>机械工业出版社</w:t>
+          <w:rFonts w:hint="eastAsia"/>
+          <w:sz w:val="24"/>
+        </w:rPr>
+        <w:t>软件工程系统结构模型的应用分析</w:t>
+      </w:r>
+      <w:r>
+        <w:rPr>
+          <w:sz w:val="24"/>
+        </w:rPr>
+        <w:t>[</w:t>
+      </w:r>
+      <w:r>
+        <w:rPr>
+          <w:rFonts w:hint="eastAsia"/>
+          <w:sz w:val="24"/>
+        </w:rPr>
+        <w:t>D</w:t>
+      </w:r>
+      <w:r>
+        <w:rPr>
+          <w:sz w:val="24"/>
+        </w:rPr>
+        <w:t>]</w:t>
+      </w:r>
+      <w:r>
+        <w:rPr>
+          <w:rFonts w:hint="eastAsia"/>
+          <w:sz w:val="24"/>
+        </w:rPr>
+        <w:t>.</w:t>
+      </w:r>
+      <w:r>
+        <w:rPr>
+          <w:rFonts w:hint="eastAsia"/>
+          <w:sz w:val="24"/>
+        </w:rPr>
+        <w:t xml:space="preserve"> </w:t>
+      </w:r>
+      <w:r>
+        <w:rPr>
+          <w:rFonts w:hint="eastAsia"/>
+          <w:sz w:val="24"/>
+        </w:rPr>
+        <w:t>复旦大学</w:t>
       </w:r>
       <w:r>
         <w:rPr>
@@ -19986,7 +19488,14 @@
         <w:rPr>
           <w:sz w:val="24"/>
         </w:rPr>
-        <w:t>2011</w:t>
+        <w:t>20</w:t>
+      </w:r>
+      <w:r>
+        <w:rPr>
+          <w:rFonts w:hint="eastAsia"/>
+          <w:sz w:val="24"/>
+        </w:rPr>
+        <w:t>08</w:t>
       </w:r>
       <w:r>
         <w:rPr>
@@ -19994,12 +19503,11 @@
         </w:rPr>
         <w:t>:</w:t>
       </w:r>
-      <w:proofErr w:type="gramStart"/>
-      <w:r>
-        <w:rPr>
-          <w:sz w:val="24"/>
-        </w:rPr>
-        <w:t>103-105</w:t>
+      <w:r>
+        <w:rPr>
+          <w:sz w:val="24"/>
+        </w:rPr>
+        <w:t>13-15</w:t>
       </w:r>
       <w:r>
         <w:rPr>
@@ -20008,7 +19516,6 @@
         </w:rPr>
         <w:t>.</w:t>
       </w:r>
-      <w:proofErr w:type="gramEnd"/>
     </w:p>
     <w:p>
       <w:pPr>
@@ -20086,23 +19593,7 @@
           <w:rFonts w:ascii="宋体" w:hAnsi="宋体" w:hint="eastAsia"/>
           <w:sz w:val="24"/>
         </w:rPr>
-        <w:t>老师朱晓</w:t>
-      </w:r>
-      <w:proofErr w:type="gramStart"/>
-      <w:r>
-        <w:rPr>
-          <w:rFonts w:ascii="宋体" w:hAnsi="宋体" w:hint="eastAsia"/>
-          <w:sz w:val="24"/>
-        </w:rPr>
-        <w:t>敬老师</w:t>
-      </w:r>
-      <w:proofErr w:type="gramEnd"/>
-      <w:r>
-        <w:rPr>
-          <w:rFonts w:ascii="宋体" w:hAnsi="宋体" w:hint="eastAsia"/>
-          <w:sz w:val="24"/>
-        </w:rPr>
-        <w:t>对我的帮助，在选题方面、论文撰写方面给了我很好的建议；还要感谢系里的全体老师，</w:t>
+        <w:t>老师朱晓敬老师对我的帮助，在选题方面、论文撰写方面给了我很好的建议；还要感谢系里的全体老师，</w:t>
       </w:r>
       <w:r>
         <w:rPr>
@@ -20257,7 +19748,7 @@
       <mc:AlternateContent>
         <mc:Choice Requires="wps">
           <w:drawing>
-            <wp:anchor distT="0" distB="0" distL="114300" distR="114300" simplePos="0" relativeHeight="251658752" behindDoc="0" locked="0" layoutInCell="1" allowOverlap="1" wp14:anchorId="4D832B69" wp14:editId="3C2535E2">
+            <wp:anchor distT="0" distB="0" distL="114300" distR="114300" simplePos="0" relativeHeight="251658752" behindDoc="0" locked="0" layoutInCell="1" allowOverlap="1" wp14:anchorId="43B62DE0" wp14:editId="3F0AC5B7">
               <wp:simplePos x="0" y="0"/>
               <wp:positionH relativeFrom="margin">
                 <wp:align>center</wp:align>
@@ -20459,7 +19950,7 @@
       <mc:AlternateContent>
         <mc:Choice Requires="wps">
           <w:drawing>
-            <wp:anchor distT="0" distB="0" distL="114300" distR="114300" simplePos="0" relativeHeight="251657728" behindDoc="0" locked="0" layoutInCell="1" allowOverlap="1" wp14:anchorId="7A90F7AA" wp14:editId="267A296C">
+            <wp:anchor distT="0" distB="0" distL="114300" distR="114300" simplePos="0" relativeHeight="251657728" behindDoc="0" locked="0" layoutInCell="1" allowOverlap="1" wp14:anchorId="1B4FC111" wp14:editId="5DAE7CDF">
               <wp:simplePos x="0" y="0"/>
               <wp:positionH relativeFrom="margin">
                 <wp:align>center</wp:align>
@@ -20642,193 +20133,63 @@
 
 <file path=word/footer4.xml><?xml version="1.0" encoding="utf-8"?>
 <w:ftr xmlns:wpc="http://schemas.microsoft.com/office/word/2010/wordprocessingCanvas" xmlns:mc="http://schemas.openxmlformats.org/markup-compatibility/2006" xmlns:o="urn:schemas-microsoft-com:office:office" xmlns:r="http://schemas.openxmlformats.org/officeDocument/2006/relationships" xmlns:m="http://schemas.openxmlformats.org/officeDocument/2006/math" xmlns:v="urn:schemas-microsoft-com:vml" xmlns:wp14="http://schemas.microsoft.com/office/word/2010/wordprocessingDrawing" xmlns:wp="http://schemas.openxmlformats.org/drawingml/2006/wordprocessingDrawing" xmlns:w10="urn:schemas-microsoft-com:office:word" xmlns:w="http://schemas.openxmlformats.org/wordprocessingml/2006/main" xmlns:w14="http://schemas.microsoft.com/office/word/2010/wordml" xmlns:wpg="http://schemas.microsoft.com/office/word/2010/wordprocessingGroup" xmlns:wpi="http://schemas.microsoft.com/office/word/2010/wordprocessingInk" xmlns:wne="http://schemas.microsoft.com/office/word/2006/wordml" xmlns:wps="http://schemas.microsoft.com/office/word/2010/wordprocessingShape" mc:Ignorable="w14 wp14">
-  <w:p>
-    <w:pPr>
-      <w:pStyle w:val="a4"/>
-    </w:pPr>
-    <w:r>
+  <w:sdt>
+    <w:sdtPr>
+      <w:id w:val="1115107725"/>
+      <w:docPartObj>
+        <w:docPartGallery w:val="Page Numbers (Bottom of Page)"/>
+        <w:docPartUnique/>
+      </w:docPartObj>
+    </w:sdtPr>
+    <w:sdtEndPr>
       <w:rPr>
-        <w:noProof/>
+        <w:rFonts w:ascii="宋体" w:hAnsi="宋体"/>
       </w:rPr>
-      <mc:AlternateContent>
-        <mc:Choice Requires="wps">
-          <w:drawing>
-            <wp:anchor distT="0" distB="0" distL="114300" distR="114300" simplePos="0" relativeHeight="251656704" behindDoc="0" locked="0" layoutInCell="1" allowOverlap="1">
-              <wp:simplePos x="0" y="0"/>
-              <wp:positionH relativeFrom="margin">
-                <wp:align>center</wp:align>
-              </wp:positionH>
-              <wp:positionV relativeFrom="paragraph">
-                <wp:posOffset>0</wp:posOffset>
-              </wp:positionV>
-              <wp:extent cx="128905" cy="153035"/>
-              <wp:effectExtent l="0" t="0" r="635" b="3175"/>
-              <wp:wrapNone/>
-              <wp:docPr id="1" name="文本框290"/>
-              <wp:cNvGraphicFramePr>
-                <a:graphicFrameLocks xmlns:a="http://schemas.openxmlformats.org/drawingml/2006/main"/>
-              </wp:cNvGraphicFramePr>
-              <a:graphic xmlns:a="http://schemas.openxmlformats.org/drawingml/2006/main">
-                <a:graphicData uri="http://schemas.microsoft.com/office/word/2010/wordprocessingShape">
-                  <wps:wsp>
-                    <wps:cNvSpPr txBox="1">
-                      <a:spLocks noChangeArrowheads="1"/>
-                    </wps:cNvSpPr>
-                    <wps:spPr bwMode="auto">
-                      <a:xfrm>
-                        <a:off x="0" y="0"/>
-                        <a:ext cx="128905" cy="153035"/>
-                      </a:xfrm>
-                      <a:prstGeom prst="rect">
-                        <a:avLst/>
-                      </a:prstGeom>
-                      <a:noFill/>
-                      <a:ln>
-                        <a:noFill/>
-                      </a:ln>
-                      <a:extLst>
-                        <a:ext uri="{909E8E84-426E-40DD-AFC4-6F175D3DCCD1}">
-                          <a14:hiddenFill xmlns:a14="http://schemas.microsoft.com/office/drawing/2010/main">
-                            <a:solidFill>
-                              <a:srgbClr val="FFFFFF"/>
-                            </a:solidFill>
-                          </a14:hiddenFill>
-                        </a:ext>
-                        <a:ext uri="{91240B29-F687-4F45-9708-019B960494DF}">
-                          <a14:hiddenLine xmlns:a14="http://schemas.microsoft.com/office/drawing/2010/main" w="9525">
-                            <a:solidFill>
-                              <a:srgbClr val="000000"/>
-                            </a:solidFill>
-                            <a:miter lim="800000"/>
-                            <a:headEnd/>
-                            <a:tailEnd/>
-                          </a14:hiddenLine>
-                        </a:ext>
-                      </a:extLst>
-                    </wps:spPr>
-                    <wps:txbx>
-                      <w:txbxContent>
-                        <w:p>
-                          <w:pPr>
-                            <w:snapToGrid w:val="0"/>
-                            <w:rPr>
-                              <w:rFonts w:ascii="宋体" w:hAnsi="宋体" w:cs="宋体"/>
-                              <w:sz w:val="18"/>
-                            </w:rPr>
-                          </w:pPr>
-                          <w:r>
-                            <w:rPr>
-                              <w:rFonts w:ascii="宋体" w:hAnsi="宋体" w:cs="宋体" w:hint="eastAsia"/>
-                              <w:sz w:val="18"/>
-                            </w:rPr>
-                            <w:fldChar w:fldCharType="begin"/>
-                          </w:r>
-                          <w:r>
-                            <w:rPr>
-                              <w:rFonts w:ascii="宋体" w:hAnsi="宋体" w:cs="宋体" w:hint="eastAsia"/>
-                              <w:sz w:val="18"/>
-                            </w:rPr>
-                            <w:instrText xml:space="preserve"> PAGE  \* MERGEFORMAT </w:instrText>
-                          </w:r>
-                          <w:r>
-                            <w:rPr>
-                              <w:rFonts w:ascii="宋体" w:hAnsi="宋体" w:cs="宋体" w:hint="eastAsia"/>
-                              <w:sz w:val="18"/>
-                            </w:rPr>
-                            <w:fldChar w:fldCharType="separate"/>
-                          </w:r>
-                          <w:r>
-                            <w:rPr>
-                              <w:noProof/>
-                            </w:rPr>
-                            <w:t>9</w:t>
-                          </w:r>
-                          <w:r>
-                            <w:rPr>
-                              <w:rFonts w:ascii="宋体" w:hAnsi="宋体" w:cs="宋体" w:hint="eastAsia"/>
-                              <w:sz w:val="18"/>
-                            </w:rPr>
-                            <w:fldChar w:fldCharType="end"/>
-                          </w:r>
-                        </w:p>
-                      </w:txbxContent>
-                    </wps:txbx>
-                    <wps:bodyPr rot="0" vert="horz" wrap="none" lIns="0" tIns="0" rIns="0" bIns="0" anchor="t" anchorCtr="0" upright="1">
-                      <a:spAutoFit/>
-                    </wps:bodyPr>
-                  </wps:wsp>
-                </a:graphicData>
-              </a:graphic>
-              <wp14:sizeRelH relativeFrom="page">
-                <wp14:pctWidth>0</wp14:pctWidth>
-              </wp14:sizeRelH>
-              <wp14:sizeRelV relativeFrom="page">
-                <wp14:pctHeight>0</wp14:pctHeight>
-              </wp14:sizeRelV>
-            </wp:anchor>
-          </w:drawing>
-        </mc:Choice>
-        <mc:Fallback>
-          <w:pict>
-            <v:shapetype id="_x0000_t202" coordsize="21600,21600" o:spt="202" path="m,l,21600r21600,l21600,xe">
-              <v:stroke joinstyle="miter"/>
-              <v:path gradientshapeok="t" o:connecttype="rect"/>
-            </v:shapetype>
-            <v:shape id="文本框290" o:spid="_x0000_s1028" type="#_x0000_t202" style="position:absolute;margin-left:0;margin-top:0;width:10.15pt;height:12.05pt;z-index:251656704;visibility:visible;mso-wrap-style:none;mso-width-percent:0;mso-height-percent:0;mso-wrap-distance-left:9pt;mso-wrap-distance-top:0;mso-wrap-distance-right:9pt;mso-wrap-distance-bottom:0;mso-position-horizontal:center;mso-position-horizontal-relative:margin;mso-position-vertical:absolute;mso-position-vertical-relative:text;mso-width-percent:0;mso-height-percent:0;mso-width-relative:page;mso-height-relative:page;v-text-anchor:top" o:gfxdata="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" filled="f" stroked="f">
-              <v:textbox style="mso-fit-shape-to-text:t" inset="0,0,0,0">
-                <w:txbxContent>
-                  <w:p>
-                    <w:pPr>
-                      <w:snapToGrid w:val="0"/>
-                      <w:rPr>
-                        <w:rFonts w:ascii="宋体" w:hAnsi="宋体" w:cs="宋体"/>
-                        <w:sz w:val="18"/>
-                      </w:rPr>
-                    </w:pPr>
-                    <w:r>
-                      <w:rPr>
-                        <w:rFonts w:ascii="宋体" w:hAnsi="宋体" w:cs="宋体" w:hint="eastAsia"/>
-                        <w:sz w:val="18"/>
-                      </w:rPr>
-                      <w:fldChar w:fldCharType="begin"/>
-                    </w:r>
-                    <w:r>
-                      <w:rPr>
-                        <w:rFonts w:ascii="宋体" w:hAnsi="宋体" w:cs="宋体" w:hint="eastAsia"/>
-                        <w:sz w:val="18"/>
-                      </w:rPr>
-                      <w:instrText xml:space="preserve"> PAGE  \* MERGEFORMAT </w:instrText>
-                    </w:r>
-                    <w:r>
-                      <w:rPr>
-                        <w:rFonts w:ascii="宋体" w:hAnsi="宋体" w:cs="宋体" w:hint="eastAsia"/>
-                        <w:sz w:val="18"/>
-                      </w:rPr>
-                      <w:fldChar w:fldCharType="separate"/>
-                    </w:r>
-                    <w:r>
-                      <w:rPr>
-                        <w:noProof/>
-                      </w:rPr>
-                      <w:t>9</w:t>
-                    </w:r>
-                    <w:r>
-                      <w:rPr>
-                        <w:rFonts w:ascii="宋体" w:hAnsi="宋体" w:cs="宋体" w:hint="eastAsia"/>
-                        <w:sz w:val="18"/>
-                      </w:rPr>
-                      <w:fldChar w:fldCharType="end"/>
-                    </w:r>
-                  </w:p>
-                </w:txbxContent>
-              </v:textbox>
-              <w10:wrap anchorx="margin"/>
-            </v:shape>
-          </w:pict>
-        </mc:Fallback>
-      </mc:AlternateContent>
-    </w:r>
-  </w:p>
+    </w:sdtEndPr>
+    <w:sdtContent>
+      <w:p>
+        <w:pPr>
+          <w:pStyle w:val="a4"/>
+          <w:jc w:val="center"/>
+          <w:rPr>
+            <w:rFonts w:ascii="宋体" w:hAnsi="宋体"/>
+          </w:rPr>
+        </w:pPr>
+        <w:r>
+          <w:rPr>
+            <w:rFonts w:ascii="宋体" w:hAnsi="宋体"/>
+          </w:rPr>
+          <w:fldChar w:fldCharType="begin"/>
+        </w:r>
+        <w:r>
+          <w:rPr>
+            <w:rFonts w:ascii="宋体" w:hAnsi="宋体"/>
+          </w:rPr>
+          <w:instrText>PAGE   \* MERGEFORMAT</w:instrText>
+        </w:r>
+        <w:r>
+          <w:rPr>
+            <w:rFonts w:ascii="宋体" w:hAnsi="宋体"/>
+          </w:rPr>
+          <w:fldChar w:fldCharType="separate"/>
+        </w:r>
+        <w:r>
+          <w:rPr>
+            <w:rFonts w:ascii="宋体" w:hAnsi="宋体"/>
+            <w:noProof/>
+            <w:lang w:val="zh-CN"/>
+          </w:rPr>
+          <w:t>12</w:t>
+        </w:r>
+        <w:r>
+          <w:rPr>
+            <w:rFonts w:ascii="宋体" w:hAnsi="宋体"/>
+          </w:rPr>
+          <w:fldChar w:fldCharType="end"/>
+        </w:r>
+      </w:p>
+    </w:sdtContent>
+  </w:sdt>
 </w:ftr>
 </file>
 
@@ -20900,8 +20261,9 @@
     <w:pPr>
       <w:pStyle w:val="a6"/>
       <w:pBdr>
-        <w:bottom w:val="thickThinSmallGap" w:sz="12" w:space="0" w:color="auto"/>
+        <w:bottom w:val="thickThinSmallGap" w:sz="24" w:space="1" w:color="auto"/>
       </w:pBdr>
+      <w:spacing w:line="288" w:lineRule="auto"/>
     </w:pPr>
     <w:r>
       <w:rPr>
@@ -20909,16 +20271,6 @@
       </w:rPr>
       <w:t>东北石油大学本科生毕业设计（论文）</w:t>
     </w:r>
-  </w:p>
-  <w:p>
-    <w:pPr>
-      <w:tabs>
-        <w:tab w:val="left" w:pos="4769"/>
-      </w:tabs>
-      <w:rPr>
-        <w:color w:val="FF0000"/>
-      </w:rPr>
-    </w:pPr>
   </w:p>
 </w:hdr>
 </file>
@@ -20954,7 +20306,7 @@
     <w:lsdException w:name="toc 7" w:uiPriority="39"/>
     <w:lsdException w:name="toc 8" w:uiPriority="39"/>
     <w:lsdException w:name="toc 9" w:uiPriority="39"/>
-    <w:lsdException w:name="header" w:uiPriority="99"/>
+    <w:lsdException w:name="header" w:uiPriority="99" w:qFormat="1"/>
     <w:lsdException w:name="footer" w:uiPriority="99"/>
     <w:lsdException w:name="caption" w:semiHidden="1" w:unhideWhenUsed="1" w:qFormat="1"/>
     <w:lsdException w:name="page number" w:unhideWhenUsed="1"/>
@@ -21358,6 +20710,7 @@
     <w:basedOn w:val="a"/>
     <w:link w:val="Char2"/>
     <w:uiPriority w:val="99"/>
+    <w:qFormat/>
     <w:pPr>
       <w:pBdr>
         <w:bottom w:val="single" w:sz="6" w:space="1" w:color="auto"/>
@@ -21599,7 +20952,7 @@
     <w:lsdException w:name="toc 7" w:uiPriority="39"/>
     <w:lsdException w:name="toc 8" w:uiPriority="39"/>
     <w:lsdException w:name="toc 9" w:uiPriority="39"/>
-    <w:lsdException w:name="header" w:uiPriority="99"/>
+    <w:lsdException w:name="header" w:uiPriority="99" w:qFormat="1"/>
     <w:lsdException w:name="footer" w:uiPriority="99"/>
     <w:lsdException w:name="caption" w:semiHidden="1" w:unhideWhenUsed="1" w:qFormat="1"/>
     <w:lsdException w:name="page number" w:unhideWhenUsed="1"/>
@@ -22003,6 +21356,7 @@
     <w:basedOn w:val="a"/>
     <w:link w:val="Char2"/>
     <w:uiPriority w:val="99"/>
+    <w:qFormat/>
     <w:pPr>
       <w:pBdr>
         <w:bottom w:val="single" w:sz="6" w:space="1" w:color="auto"/>
@@ -22503,7 +21857,7 @@
 </file>
 
 <file path=customXml/itemProps1.xml><?xml version="1.0" encoding="utf-8"?>
-<ds:datastoreItem xmlns:ds="http://schemas.openxmlformats.org/officeDocument/2006/customXml" ds:itemID="{FEC947A9-D42A-46E0-96C5-4B81ECBBFCF0}">
+<ds:datastoreItem xmlns:ds="http://schemas.openxmlformats.org/officeDocument/2006/customXml" ds:itemID="{5E868451-0EA7-4307-B383-B9330A3D6BCF}">
   <ds:schemaRefs>
     <ds:schemaRef ds:uri="http://schemas.openxmlformats.org/officeDocument/2006/bibliography"/>
   </ds:schemaRefs>

</xml_diff>